<commit_message>
updated the issues file to include numbering structure
</commit_message>
<xml_diff>
--- a/Documentation/Retro Documentation/Progression Documentation/Sprint 2/Issues.docx
+++ b/Documentation/Retro Documentation/Progression Documentation/Sprint 2/Issues.docx
@@ -2,12 +2,80 @@
 <file path=word/document.xml><?xml version="1.0" encoding="utf-8"?>
 <w:document xmlns:wpc="http://schemas.microsoft.com/office/word/2010/wordprocessingCanvas" xmlns:cx="http://schemas.microsoft.com/office/drawing/2014/chartex" xmlns:cx1="http://schemas.microsoft.com/office/drawing/2015/9/8/chartex" xmlns:cx2="http://schemas.microsoft.com/office/drawing/2015/10/21/chartex" xmlns:cx3="http://schemas.microsoft.com/office/drawing/2016/5/9/chartex" xmlns:cx4="http://schemas.microsoft.com/office/drawing/2016/5/10/chartex" xmlns:cx5="http://schemas.microsoft.com/office/drawing/2016/5/11/chartex" xmlns:cx6="http://schemas.microsoft.com/office/drawing/2016/5/12/chartex" xmlns:cx7="http://schemas.microsoft.com/office/drawing/2016/5/13/chartex" xmlns:cx8="http://schemas.microsoft.com/office/drawing/2016/5/14/chartex" xmlns:mc="http://schemas.openxmlformats.org/markup-compatibility/2006" xmlns:aink="http://schemas.microsoft.com/office/drawing/2016/ink" xmlns:am3d="http://schemas.microsoft.com/office/drawing/2017/model3d" xmlns:o="urn:schemas-microsoft-com:office:office" xmlns:r="http://schemas.openxmlformats.org/officeDocument/2006/relationships" xmlns:m="http://schemas.openxmlformats.org/officeDocument/2006/math" xmlns:v="urn:schemas-microsoft-com:vml" xmlns:wp14="http://schemas.microsoft.com/office/word/2010/wordprocessingDrawing" xmlns:wp="http://schemas.openxmlformats.org/drawingml/2006/wordprocessingDrawing" xmlns:w10="urn:schemas-microsoft-com:office:word" xmlns:w="http://schemas.openxmlformats.org/wordprocessingml/2006/main" xmlns:w14="http://schemas.microsoft.com/office/word/2010/wordml" xmlns:w15="http://schemas.microsoft.com/office/word/2012/wordml" xmlns:w16cid="http://schemas.microsoft.com/office/word/2016/wordml/cid" xmlns:w16se="http://schemas.microsoft.com/office/word/2015/wordml/symex" xmlns:wpg="http://schemas.microsoft.com/office/word/2010/wordprocessingGroup" xmlns:wpi="http://schemas.microsoft.com/office/word/2010/wordprocessingInk" xmlns:wne="http://schemas.microsoft.com/office/word/2006/wordml" xmlns:wps="http://schemas.microsoft.com/office/word/2010/wordprocessingShape" mc:Ignorable="w14 w15 w16se w16cid wp14">
   <w:body>
+    <w:sdt>
+      <w:sdtPr>
+        <w:id w:val="2000075269"/>
+        <w:docPartObj>
+          <w:docPartGallery w:val="Table of Contents"/>
+          <w:docPartUnique/>
+        </w:docPartObj>
+      </w:sdtPr>
+      <w:sdtEndPr>
+        <w:rPr>
+          <w:rFonts w:ascii="Arial" w:eastAsia="Arial" w:hAnsi="Arial" w:cs="Arial"/>
+          <w:b/>
+          <w:bCs/>
+          <w:noProof/>
+          <w:color w:val="000000"/>
+          <w:sz w:val="22"/>
+          <w:szCs w:val="22"/>
+          <w:lang w:val="en" w:eastAsia="ja-JP"/>
+        </w:rPr>
+      </w:sdtEndPr>
+      <w:sdtContent>
+        <w:p>
+          <w:pPr>
+            <w:pStyle w:val="TOCHeading"/>
+          </w:pPr>
+          <w:r>
+            <w:t>Contents</w:t>
+          </w:r>
+        </w:p>
+        <w:p>
+          <w:r>
+            <w:fldChar w:fldCharType="begin"/>
+          </w:r>
+          <w:r>
+            <w:instrText xml:space="preserve"> TOC \o "1-3" \h \z \u </w:instrText>
+          </w:r>
+          <w:r>
+            <w:fldChar w:fldCharType="separate"/>
+          </w:r>
+          <w:r>
+            <w:rPr>
+              <w:b/>
+              <w:bCs/>
+              <w:noProof/>
+              <w:lang w:val="en-US"/>
+            </w:rPr>
+            <w:t>No table of contents entries found.</w:t>
+          </w:r>
+          <w:r>
+            <w:rPr>
+              <w:b/>
+              <w:bCs/>
+              <w:noProof/>
+            </w:rPr>
+            <w:fldChar w:fldCharType="end"/>
+          </w:r>
+        </w:p>
+      </w:sdtContent>
+    </w:sdt>
+    <w:p/>
+    <w:p/>
     <w:p>
       <w:r>
         <w:t>---------------------------------------------------------------</w:t>
       </w:r>
     </w:p>
-    <w:p/>
+    <w:p>
+      <w:pPr>
+        <w:pStyle w:val="Heading1"/>
+      </w:pPr>
+      <w:r>
+        <w:t>Issue Number: example</w:t>
+      </w:r>
+    </w:p>
     <w:p>
       <w:r>
         <w:rPr>
@@ -84,84 +152,63 @@
     </w:p>
     <w:p/>
     <w:p/>
-    <w:p/>
-    <w:p/>
-    <w:p/>
-    <w:p/>
-    <w:p/>
-    <w:p/>
-    <w:p/>
-    <w:p/>
-    <w:p/>
-    <w:p/>
-    <w:p/>
-    <w:p/>
-    <w:p/>
-    <w:p/>
-    <w:p/>
-    <w:p/>
-    <w:p/>
-    <w:p/>
-    <w:p/>
-    <w:p/>
-    <w:p/>
-    <w:p/>
-    <w:p/>
-    <w:p/>
-    <w:p/>
-    <w:p/>
-    <w:p/>
-    <w:p/>
-    <w:p>
-      <w:r>
-        <w:lastRenderedPageBreak/>
+    <w:p>
+      <w:pPr>
+        <w:sectPr>
+          <w:pgSz w:w="12240" w:h="15840"/>
+          <w:pgMar w:top="1440" w:right="1440" w:bottom="1440" w:left="1440" w:header="0" w:footer="720" w:gutter="0"/>
+          <w:pgNumType w:start="1"/>
+          <w:cols w:space="720"/>
+        </w:sectPr>
+      </w:pPr>
+    </w:p>
+    <w:p/>
+    <w:p>
+      <w:r>
         <w:t>---------------------------------------------------------------</w:t>
       </w:r>
     </w:p>
-    <w:p/>
-    <w:p>
-      <w:r>
-        <w:rPr>
-          <w:b/>
-        </w:rPr>
-        <w:t xml:space="preserve">Issue Title: </w:t>
-      </w:r>
-      <w:r>
-        <w:rPr>
-          <w:b/>
-        </w:rPr>
-        <w:t>Loss of USB and Data</w:t>
-      </w:r>
-    </w:p>
-    <w:p/>
-    <w:p>
-      <w:r>
-        <w:rPr>
-          <w:b/>
-        </w:rPr>
-        <w:t xml:space="preserve">Date: </w:t>
-      </w:r>
-      <w:r>
-        <w:rPr>
-          <w:b/>
-        </w:rPr>
-        <w:t>10/10/2017</w:t>
-      </w:r>
-    </w:p>
-    <w:p/>
-    <w:p>
-      <w:r>
-        <w:rPr>
-          <w:b/>
-        </w:rPr>
-        <w:t xml:space="preserve">Issue Reporter: </w:t>
-      </w:r>
-      <w:r>
-        <w:rPr>
-          <w:b/>
-        </w:rPr>
-        <w:t>Jamie Kostaschuk</w:t>
-      </w:r>
+    <w:p>
+      <w:pPr>
+        <w:pStyle w:val="Heading1"/>
+      </w:pPr>
+      <w:r>
+        <w:t>Issue Number: 1</w:t>
+      </w:r>
+    </w:p>
+    <w:p>
+      <w:r>
+        <w:rPr>
+          <w:b/>
+        </w:rPr>
+        <w:t>Issue Title: Loss of USB and Data</w:t>
+      </w:r>
+    </w:p>
+    <w:p/>
+    <w:p>
+      <w:r>
+        <w:rPr>
+          <w:b/>
+        </w:rPr>
+        <w:t>Date: 10/10/2017</w:t>
+      </w:r>
+    </w:p>
+    <w:p/>
+    <w:p>
+      <w:r>
+        <w:rPr>
+          <w:b/>
+        </w:rPr>
+        <w:t xml:space="preserve">Issue Reporter: Jamie </w:t>
+      </w:r>
+      <w:proofErr w:type="spellStart"/>
+      <w:r>
+        <w:rPr>
+          <w:b/>
+        </w:rPr>
+        <w:t>Kostaschuk</w:t>
+      </w:r>
+      <w:proofErr w:type="spellEnd"/>
     </w:p>
     <w:p/>
     <w:p>
@@ -206,7 +253,7 @@
         <w:pStyle w:val="ListParagraph"/>
         <w:numPr>
           <w:ilvl w:val="0"/>
-          <w:numId w:val="4"/>
+          <w:numId w:val="2"/>
         </w:numPr>
       </w:pPr>
       <w:r>
@@ -218,7 +265,7 @@
         <w:pStyle w:val="ListParagraph"/>
         <w:numPr>
           <w:ilvl w:val="0"/>
-          <w:numId w:val="4"/>
+          <w:numId w:val="2"/>
         </w:numPr>
       </w:pPr>
       <w:r>
@@ -230,7 +277,7 @@
         <w:pStyle w:val="ListParagraph"/>
         <w:numPr>
           <w:ilvl w:val="0"/>
-          <w:numId w:val="4"/>
+          <w:numId w:val="2"/>
         </w:numPr>
       </w:pPr>
       <w:r>
@@ -248,13 +295,7 @@
         <w:rPr>
           <w:b/>
         </w:rPr>
-        <w:t>Final Resolve Date -  if applicable:</w:t>
-      </w:r>
-      <w:r>
-        <w:rPr>
-          <w:b/>
-        </w:rPr>
-        <w:t xml:space="preserve"> 14/10/2017</w:t>
+        <w:t>Final Resolve Date -  if applicable: 14/10/2017</w:t>
       </w:r>
     </w:p>
     <w:p>
@@ -262,7 +303,7 @@
         <w:pStyle w:val="ListParagraph"/>
         <w:numPr>
           <w:ilvl w:val="0"/>
-          <w:numId w:val="4"/>
+          <w:numId w:val="2"/>
         </w:numPr>
       </w:pPr>
       <w:r>
@@ -274,16 +315,31 @@
         <w:t>--------------------------------------------------------------</w:t>
       </w:r>
     </w:p>
-    <w:p>
-      <w:bookmarkStart w:id="0" w:name="_GoBack"/>
-      <w:bookmarkEnd w:id="0"/>
-    </w:p>
+    <w:p/>
+    <w:p>
+      <w:pPr>
+        <w:sectPr>
+          <w:pgSz w:w="12240" w:h="15840"/>
+          <w:pgMar w:top="1440" w:right="1440" w:bottom="1440" w:left="1440" w:header="0" w:footer="720" w:gutter="0"/>
+          <w:pgNumType w:start="1"/>
+          <w:cols w:space="720"/>
+        </w:sectPr>
+      </w:pPr>
+    </w:p>
+    <w:p/>
     <w:p>
       <w:r>
         <w:t>---------------------------------------------------------------</w:t>
       </w:r>
     </w:p>
-    <w:p/>
+    <w:p>
+      <w:pPr>
+        <w:pStyle w:val="Heading1"/>
+      </w:pPr>
+      <w:r>
+        <w:t>Issue Number: 2</w:t>
+      </w:r>
+    </w:p>
     <w:p>
       <w:r>
         <w:rPr>
@@ -307,8 +363,16 @@
         <w:rPr>
           <w:b/>
         </w:rPr>
-        <w:t>Issue Reporter: Jamie Kostaschuk</w:t>
-      </w:r>
+        <w:t xml:space="preserve">Issue Reporter: Jamie </w:t>
+      </w:r>
+      <w:proofErr w:type="spellStart"/>
+      <w:r>
+        <w:rPr>
+          <w:b/>
+        </w:rPr>
+        <w:t>Kostaschuk</w:t>
+      </w:r>
+      <w:proofErr w:type="spellEnd"/>
     </w:p>
     <w:p/>
     <w:p>
@@ -346,9 +410,8 @@
         <w:rPr>
           <w:noProof/>
         </w:rPr>
-        <w:lastRenderedPageBreak/>
         <w:drawing>
-          <wp:inline distT="0" distB="0" distL="0" distR="0" wp14:anchorId="18D6D423" wp14:editId="4EB7223A">
+          <wp:inline distT="0" distB="0" distL="0" distR="0" wp14:anchorId="56575AFF" wp14:editId="704AC9E4">
             <wp:extent cx="3492500" cy="2228334"/>
             <wp:effectExtent l="0" t="0" r="0" b="635"/>
             <wp:docPr id="1" name="Picture 1"/>
@@ -363,7 +426,7 @@
                     <pic:cNvPicPr/>
                   </pic:nvPicPr>
                   <pic:blipFill>
-                    <a:blip r:embed="rId5"/>
+                    <a:blip r:embed="rId6"/>
                     <a:stretch>
                       <a:fillRect/>
                     </a:stretch>
@@ -402,7 +465,7 @@
         <w:pStyle w:val="ListParagraph"/>
         <w:numPr>
           <w:ilvl w:val="0"/>
-          <w:numId w:val="3"/>
+          <w:numId w:val="1"/>
         </w:numPr>
       </w:pPr>
       <w:r>
@@ -414,7 +477,7 @@
         <w:pStyle w:val="ListParagraph"/>
         <w:numPr>
           <w:ilvl w:val="0"/>
-          <w:numId w:val="3"/>
+          <w:numId w:val="1"/>
         </w:numPr>
       </w:pPr>
       <w:r>
@@ -426,7 +489,7 @@
         <w:pStyle w:val="ListParagraph"/>
         <w:numPr>
           <w:ilvl w:val="0"/>
-          <w:numId w:val="3"/>
+          <w:numId w:val="1"/>
         </w:numPr>
       </w:pPr>
       <w:r>
@@ -469,6 +532,20 @@
       <w:r>
         <w:t>--------------------------------------------------------------</w:t>
       </w:r>
+    </w:p>
+    <w:p>
+      <w:pPr>
+        <w:sectPr>
+          <w:pgSz w:w="12240" w:h="15840"/>
+          <w:pgMar w:top="1440" w:right="1440" w:bottom="1440" w:left="1440" w:header="0" w:footer="720" w:gutter="0"/>
+          <w:pgNumType w:start="1"/>
+          <w:cols w:space="720"/>
+        </w:sectPr>
+      </w:pPr>
+    </w:p>
+    <w:p>
+      <w:bookmarkStart w:id="0" w:name="_GoBack"/>
+      <w:bookmarkEnd w:id="0"/>
     </w:p>
     <w:p/>
     <w:p/>
@@ -486,232 +563,6 @@
 <file path=word/numbering.xml><?xml version="1.0" encoding="utf-8"?>
 <w:numbering xmlns:wpc="http://schemas.microsoft.com/office/word/2010/wordprocessingCanvas" xmlns:cx="http://schemas.microsoft.com/office/drawing/2014/chartex" xmlns:cx1="http://schemas.microsoft.com/office/drawing/2015/9/8/chartex" xmlns:cx2="http://schemas.microsoft.com/office/drawing/2015/10/21/chartex" xmlns:cx3="http://schemas.microsoft.com/office/drawing/2016/5/9/chartex" xmlns:cx4="http://schemas.microsoft.com/office/drawing/2016/5/10/chartex" xmlns:cx5="http://schemas.microsoft.com/office/drawing/2016/5/11/chartex" xmlns:cx6="http://schemas.microsoft.com/office/drawing/2016/5/12/chartex" xmlns:cx7="http://schemas.microsoft.com/office/drawing/2016/5/13/chartex" xmlns:cx8="http://schemas.microsoft.com/office/drawing/2016/5/14/chartex" xmlns:mc="http://schemas.openxmlformats.org/markup-compatibility/2006" xmlns:aink="http://schemas.microsoft.com/office/drawing/2016/ink" xmlns:am3d="http://schemas.microsoft.com/office/drawing/2017/model3d" xmlns:o="urn:schemas-microsoft-com:office:office" xmlns:r="http://schemas.openxmlformats.org/officeDocument/2006/relationships" xmlns:m="http://schemas.openxmlformats.org/officeDocument/2006/math" xmlns:v="urn:schemas-microsoft-com:vml" xmlns:wp14="http://schemas.microsoft.com/office/word/2010/wordprocessingDrawing" xmlns:wp="http://schemas.openxmlformats.org/drawingml/2006/wordprocessingDrawing" xmlns:w10="urn:schemas-microsoft-com:office:word" xmlns:w="http://schemas.openxmlformats.org/wordprocessingml/2006/main" xmlns:w14="http://schemas.microsoft.com/office/word/2010/wordml" xmlns:w15="http://schemas.microsoft.com/office/word/2012/wordml" xmlns:w16cid="http://schemas.microsoft.com/office/word/2016/wordml/cid" xmlns:w16se="http://schemas.microsoft.com/office/word/2015/wordml/symex" xmlns:wpg="http://schemas.microsoft.com/office/word/2010/wordprocessingGroup" xmlns:wpi="http://schemas.microsoft.com/office/word/2010/wordprocessingInk" xmlns:wne="http://schemas.microsoft.com/office/word/2006/wordml" xmlns:wps="http://schemas.microsoft.com/office/word/2010/wordprocessingShape" mc:Ignorable="w14 w15 w16se w16cid wp14">
   <w:abstractNum w:abstractNumId="0" w15:restartNumberingAfterBreak="0">
-    <w:nsid w:val="2DDA35FD"/>
-    <w:multiLevelType w:val="multilevel"/>
-    <w:tmpl w:val="E3FA7B2A"/>
-    <w:lvl w:ilvl="0">
-      <w:start w:val="1"/>
-      <w:numFmt w:val="bullet"/>
-      <w:lvlText w:val="-"/>
-      <w:lvlJc w:val="left"/>
-      <w:pPr>
-        <w:ind w:left="720" w:hanging="360"/>
-      </w:pPr>
-      <w:rPr>
-        <w:u w:val="none"/>
-      </w:rPr>
-    </w:lvl>
-    <w:lvl w:ilvl="1">
-      <w:start w:val="1"/>
-      <w:numFmt w:val="bullet"/>
-      <w:lvlText w:val="-"/>
-      <w:lvlJc w:val="left"/>
-      <w:pPr>
-        <w:ind w:left="1440" w:hanging="360"/>
-      </w:pPr>
-      <w:rPr>
-        <w:u w:val="none"/>
-      </w:rPr>
-    </w:lvl>
-    <w:lvl w:ilvl="2">
-      <w:start w:val="1"/>
-      <w:numFmt w:val="bullet"/>
-      <w:lvlText w:val="-"/>
-      <w:lvlJc w:val="left"/>
-      <w:pPr>
-        <w:ind w:left="2160" w:hanging="360"/>
-      </w:pPr>
-      <w:rPr>
-        <w:u w:val="none"/>
-      </w:rPr>
-    </w:lvl>
-    <w:lvl w:ilvl="3">
-      <w:start w:val="1"/>
-      <w:numFmt w:val="bullet"/>
-      <w:lvlText w:val="-"/>
-      <w:lvlJc w:val="left"/>
-      <w:pPr>
-        <w:ind w:left="2880" w:hanging="360"/>
-      </w:pPr>
-      <w:rPr>
-        <w:u w:val="none"/>
-      </w:rPr>
-    </w:lvl>
-    <w:lvl w:ilvl="4">
-      <w:start w:val="1"/>
-      <w:numFmt w:val="bullet"/>
-      <w:lvlText w:val="-"/>
-      <w:lvlJc w:val="left"/>
-      <w:pPr>
-        <w:ind w:left="3600" w:hanging="360"/>
-      </w:pPr>
-      <w:rPr>
-        <w:u w:val="none"/>
-      </w:rPr>
-    </w:lvl>
-    <w:lvl w:ilvl="5">
-      <w:start w:val="1"/>
-      <w:numFmt w:val="bullet"/>
-      <w:lvlText w:val="-"/>
-      <w:lvlJc w:val="left"/>
-      <w:pPr>
-        <w:ind w:left="4320" w:hanging="360"/>
-      </w:pPr>
-      <w:rPr>
-        <w:u w:val="none"/>
-      </w:rPr>
-    </w:lvl>
-    <w:lvl w:ilvl="6">
-      <w:start w:val="1"/>
-      <w:numFmt w:val="bullet"/>
-      <w:lvlText w:val="-"/>
-      <w:lvlJc w:val="left"/>
-      <w:pPr>
-        <w:ind w:left="5040" w:hanging="360"/>
-      </w:pPr>
-      <w:rPr>
-        <w:u w:val="none"/>
-      </w:rPr>
-    </w:lvl>
-    <w:lvl w:ilvl="7">
-      <w:start w:val="1"/>
-      <w:numFmt w:val="bullet"/>
-      <w:lvlText w:val="-"/>
-      <w:lvlJc w:val="left"/>
-      <w:pPr>
-        <w:ind w:left="5760" w:hanging="360"/>
-      </w:pPr>
-      <w:rPr>
-        <w:u w:val="none"/>
-      </w:rPr>
-    </w:lvl>
-    <w:lvl w:ilvl="8">
-      <w:start w:val="1"/>
-      <w:numFmt w:val="bullet"/>
-      <w:lvlText w:val="-"/>
-      <w:lvlJc w:val="left"/>
-      <w:pPr>
-        <w:ind w:left="6480" w:hanging="360"/>
-      </w:pPr>
-      <w:rPr>
-        <w:u w:val="none"/>
-      </w:rPr>
-    </w:lvl>
-  </w:abstractNum>
-  <w:abstractNum w:abstractNumId="1" w15:restartNumberingAfterBreak="0">
-    <w:nsid w:val="381831A6"/>
-    <w:multiLevelType w:val="multilevel"/>
-    <w:tmpl w:val="DF7C1A08"/>
-    <w:lvl w:ilvl="0">
-      <w:start w:val="1"/>
-      <w:numFmt w:val="bullet"/>
-      <w:lvlText w:val="-"/>
-      <w:lvlJc w:val="left"/>
-      <w:pPr>
-        <w:ind w:left="720" w:hanging="360"/>
-      </w:pPr>
-      <w:rPr>
-        <w:u w:val="none"/>
-      </w:rPr>
-    </w:lvl>
-    <w:lvl w:ilvl="1">
-      <w:start w:val="1"/>
-      <w:numFmt w:val="bullet"/>
-      <w:lvlText w:val="-"/>
-      <w:lvlJc w:val="left"/>
-      <w:pPr>
-        <w:ind w:left="1440" w:hanging="360"/>
-      </w:pPr>
-      <w:rPr>
-        <w:u w:val="none"/>
-      </w:rPr>
-    </w:lvl>
-    <w:lvl w:ilvl="2">
-      <w:start w:val="1"/>
-      <w:numFmt w:val="bullet"/>
-      <w:lvlText w:val="-"/>
-      <w:lvlJc w:val="left"/>
-      <w:pPr>
-        <w:ind w:left="2160" w:hanging="360"/>
-      </w:pPr>
-      <w:rPr>
-        <w:u w:val="none"/>
-      </w:rPr>
-    </w:lvl>
-    <w:lvl w:ilvl="3">
-      <w:start w:val="1"/>
-      <w:numFmt w:val="bullet"/>
-      <w:lvlText w:val="-"/>
-      <w:lvlJc w:val="left"/>
-      <w:pPr>
-        <w:ind w:left="2880" w:hanging="360"/>
-      </w:pPr>
-      <w:rPr>
-        <w:u w:val="none"/>
-      </w:rPr>
-    </w:lvl>
-    <w:lvl w:ilvl="4">
-      <w:start w:val="1"/>
-      <w:numFmt w:val="bullet"/>
-      <w:lvlText w:val="-"/>
-      <w:lvlJc w:val="left"/>
-      <w:pPr>
-        <w:ind w:left="3600" w:hanging="360"/>
-      </w:pPr>
-      <w:rPr>
-        <w:u w:val="none"/>
-      </w:rPr>
-    </w:lvl>
-    <w:lvl w:ilvl="5">
-      <w:start w:val="1"/>
-      <w:numFmt w:val="bullet"/>
-      <w:lvlText w:val="-"/>
-      <w:lvlJc w:val="left"/>
-      <w:pPr>
-        <w:ind w:left="4320" w:hanging="360"/>
-      </w:pPr>
-      <w:rPr>
-        <w:u w:val="none"/>
-      </w:rPr>
-    </w:lvl>
-    <w:lvl w:ilvl="6">
-      <w:start w:val="1"/>
-      <w:numFmt w:val="bullet"/>
-      <w:lvlText w:val="-"/>
-      <w:lvlJc w:val="left"/>
-      <w:pPr>
-        <w:ind w:left="5040" w:hanging="360"/>
-      </w:pPr>
-      <w:rPr>
-        <w:u w:val="none"/>
-      </w:rPr>
-    </w:lvl>
-    <w:lvl w:ilvl="7">
-      <w:start w:val="1"/>
-      <w:numFmt w:val="bullet"/>
-      <w:lvlText w:val="-"/>
-      <w:lvlJc w:val="left"/>
-      <w:pPr>
-        <w:ind w:left="5760" w:hanging="360"/>
-      </w:pPr>
-      <w:rPr>
-        <w:u w:val="none"/>
-      </w:rPr>
-    </w:lvl>
-    <w:lvl w:ilvl="8">
-      <w:start w:val="1"/>
-      <w:numFmt w:val="bullet"/>
-      <w:lvlText w:val="-"/>
-      <w:lvlJc w:val="left"/>
-      <w:pPr>
-        <w:ind w:left="6480" w:hanging="360"/>
-      </w:pPr>
-      <w:rPr>
-        <w:u w:val="none"/>
-      </w:rPr>
-    </w:lvl>
-  </w:abstractNum>
-  <w:abstractNum w:abstractNumId="2" w15:restartNumberingAfterBreak="0">
     <w:nsid w:val="3C3B5F86"/>
     <w:multiLevelType w:val="hybridMultilevel"/>
     <w:tmpl w:val="D8E674EE"/>
@@ -823,7 +674,7 @@
       </w:rPr>
     </w:lvl>
   </w:abstractNum>
-  <w:abstractNum w:abstractNumId="3" w15:restartNumberingAfterBreak="0">
+  <w:abstractNum w:abstractNumId="1" w15:restartNumberingAfterBreak="0">
     <w:nsid w:val="62A80739"/>
     <w:multiLevelType w:val="hybridMultilevel"/>
     <w:tmpl w:val="89BA08D8"/>
@@ -936,16 +787,10 @@
     </w:lvl>
   </w:abstractNum>
   <w:num w:numId="1">
-    <w:abstractNumId w:val="0"/>
+    <w:abstractNumId w:val="1"/>
   </w:num>
   <w:num w:numId="2">
-    <w:abstractNumId w:val="1"/>
-  </w:num>
-  <w:num w:numId="3">
-    <w:abstractNumId w:val="3"/>
-  </w:num>
-  <w:num w:numId="4">
-    <w:abstractNumId w:val="2"/>
+    <w:abstractNumId w:val="0"/>
   </w:num>
 </w:numbering>
 </file>
@@ -955,23 +800,15 @@
   <w:docDefaults>
     <w:rPrDefault>
       <w:rPr>
-        <w:rFonts w:ascii="Arial" w:eastAsia="Arial" w:hAnsi="Arial" w:cs="Arial"/>
-        <w:color w:val="000000"/>
+        <w:rFonts w:asciiTheme="minorHAnsi" w:eastAsiaTheme="minorEastAsia" w:hAnsiTheme="minorHAnsi" w:cstheme="minorBidi"/>
         <w:sz w:val="22"/>
         <w:szCs w:val="22"/>
-        <w:lang w:val="en" w:eastAsia="ja-JP" w:bidi="ar-SA"/>
+        <w:lang w:val="en-AU" w:eastAsia="ja-JP" w:bidi="ar-SA"/>
       </w:rPr>
     </w:rPrDefault>
     <w:pPrDefault>
       <w:pPr>
-        <w:pBdr>
-          <w:top w:val="nil"/>
-          <w:left w:val="nil"/>
-          <w:bottom w:val="nil"/>
-          <w:right w:val="nil"/>
-          <w:between w:val="nil"/>
-        </w:pBdr>
-        <w:spacing w:line="276" w:lineRule="auto"/>
+        <w:spacing w:after="160" w:line="259" w:lineRule="auto"/>
       </w:pPr>
     </w:pPrDefault>
   </w:docDefaults>
@@ -1354,96 +1191,64 @@
   </w:latentStyles>
   <w:style w:type="paragraph" w:default="1" w:styleId="Normal">
     <w:name w:val="Normal"/>
+    <w:rsid w:val="00286239"/>
+    <w:pPr>
+      <w:pBdr>
+        <w:top w:val="nil"/>
+        <w:left w:val="nil"/>
+        <w:bottom w:val="nil"/>
+        <w:right w:val="nil"/>
+        <w:between w:val="nil"/>
+      </w:pBdr>
+      <w:spacing w:after="0" w:line="276" w:lineRule="auto"/>
+    </w:pPr>
+    <w:rPr>
+      <w:rFonts w:ascii="Arial" w:eastAsia="Arial" w:hAnsi="Arial" w:cs="Arial"/>
+      <w:color w:val="000000"/>
+      <w:lang w:val="en"/>
+    </w:rPr>
   </w:style>
   <w:style w:type="paragraph" w:styleId="Heading1">
     <w:name w:val="heading 1"/>
     <w:basedOn w:val="Normal"/>
     <w:next w:val="Normal"/>
+    <w:link w:val="Heading1Char"/>
+    <w:uiPriority w:val="9"/>
+    <w:qFormat/>
+    <w:rsid w:val="00286239"/>
     <w:pPr>
       <w:keepNext/>
       <w:keepLines/>
-      <w:spacing w:before="400" w:after="120"/>
+      <w:spacing w:before="240"/>
       <w:outlineLvl w:val="0"/>
     </w:pPr>
     <w:rPr>
-      <w:sz w:val="40"/>
-      <w:szCs w:val="40"/>
-    </w:rPr>
-  </w:style>
-  <w:style w:type="paragraph" w:styleId="Heading2">
-    <w:name w:val="heading 2"/>
-    <w:basedOn w:val="Normal"/>
-    <w:next w:val="Normal"/>
-    <w:pPr>
-      <w:keepNext/>
-      <w:keepLines/>
-      <w:spacing w:before="360" w:after="120"/>
-      <w:outlineLvl w:val="1"/>
-    </w:pPr>
-    <w:rPr>
+      <w:rFonts w:asciiTheme="majorHAnsi" w:eastAsiaTheme="majorEastAsia" w:hAnsiTheme="majorHAnsi" w:cstheme="majorBidi"/>
+      <w:color w:val="2F5496" w:themeColor="accent1" w:themeShade="BF"/>
       <w:sz w:val="32"/>
       <w:szCs w:val="32"/>
     </w:rPr>
   </w:style>
-  <w:style w:type="paragraph" w:styleId="Heading3">
-    <w:name w:val="heading 3"/>
+  <w:style w:type="paragraph" w:styleId="Heading7">
+    <w:name w:val="heading 7"/>
     <w:basedOn w:val="Normal"/>
     <w:next w:val="Normal"/>
+    <w:link w:val="Heading7Char"/>
+    <w:uiPriority w:val="9"/>
+    <w:unhideWhenUsed/>
+    <w:qFormat/>
+    <w:rsid w:val="00286239"/>
     <w:pPr>
       <w:keepNext/>
       <w:keepLines/>
-      <w:spacing w:before="320" w:after="80"/>
-      <w:outlineLvl w:val="2"/>
+      <w:spacing w:before="40"/>
+      <w:outlineLvl w:val="6"/>
     </w:pPr>
     <w:rPr>
-      <w:color w:val="434343"/>
-      <w:sz w:val="28"/>
-      <w:szCs w:val="28"/>
-    </w:rPr>
-  </w:style>
-  <w:style w:type="paragraph" w:styleId="Heading4">
-    <w:name w:val="heading 4"/>
-    <w:basedOn w:val="Normal"/>
-    <w:next w:val="Normal"/>
-    <w:pPr>
-      <w:keepNext/>
-      <w:keepLines/>
-      <w:spacing w:before="280" w:after="80"/>
-      <w:outlineLvl w:val="3"/>
-    </w:pPr>
-    <w:rPr>
-      <w:color w:val="666666"/>
-      <w:sz w:val="24"/>
-      <w:szCs w:val="24"/>
-    </w:rPr>
-  </w:style>
-  <w:style w:type="paragraph" w:styleId="Heading5">
-    <w:name w:val="heading 5"/>
-    <w:basedOn w:val="Normal"/>
-    <w:next w:val="Normal"/>
-    <w:pPr>
-      <w:keepNext/>
-      <w:keepLines/>
-      <w:spacing w:before="240" w:after="80"/>
-      <w:outlineLvl w:val="4"/>
-    </w:pPr>
-    <w:rPr>
-      <w:color w:val="666666"/>
-    </w:rPr>
-  </w:style>
-  <w:style w:type="paragraph" w:styleId="Heading6">
-    <w:name w:val="heading 6"/>
-    <w:basedOn w:val="Normal"/>
-    <w:next w:val="Normal"/>
-    <w:pPr>
-      <w:keepNext/>
-      <w:keepLines/>
-      <w:spacing w:before="240" w:after="80"/>
-      <w:outlineLvl w:val="5"/>
-    </w:pPr>
-    <w:rPr>
+      <w:rFonts w:asciiTheme="majorHAnsi" w:eastAsiaTheme="majorEastAsia" w:hAnsiTheme="majorHAnsi" w:cstheme="majorBidi"/>
       <w:i/>
-      <w:color w:val="666666"/>
+      <w:iCs/>
+      <w:color w:val="1F3763" w:themeColor="accent1" w:themeShade="7F"/>
     </w:rPr>
   </w:style>
   <w:style w:type="character" w:default="1" w:styleId="DefaultParagraphFont">
@@ -1473,33 +1278,18 @@
     <w:semiHidden/>
     <w:unhideWhenUsed/>
   </w:style>
-  <w:style w:type="paragraph" w:styleId="Title">
-    <w:name w:val="Title"/>
-    <w:basedOn w:val="Normal"/>
-    <w:next w:val="Normal"/>
-    <w:pPr>
-      <w:keepNext/>
-      <w:keepLines/>
-      <w:spacing w:after="60"/>
-    </w:pPr>
+  <w:style w:type="character" w:customStyle="1" w:styleId="Heading7Char">
+    <w:name w:val="Heading 7 Char"/>
+    <w:basedOn w:val="DefaultParagraphFont"/>
+    <w:link w:val="Heading7"/>
+    <w:uiPriority w:val="9"/>
+    <w:rsid w:val="00286239"/>
     <w:rPr>
-      <w:sz w:val="52"/>
-      <w:szCs w:val="52"/>
-    </w:rPr>
-  </w:style>
-  <w:style w:type="paragraph" w:styleId="Subtitle">
-    <w:name w:val="Subtitle"/>
-    <w:basedOn w:val="Normal"/>
-    <w:next w:val="Normal"/>
-    <w:pPr>
-      <w:keepNext/>
-      <w:keepLines/>
-      <w:spacing w:after="320"/>
-    </w:pPr>
-    <w:rPr>
-      <w:color w:val="666666"/>
-      <w:sz w:val="30"/>
-      <w:szCs w:val="30"/>
+      <w:rFonts w:asciiTheme="majorHAnsi" w:eastAsiaTheme="majorEastAsia" w:hAnsiTheme="majorHAnsi" w:cstheme="majorBidi"/>
+      <w:i/>
+      <w:iCs/>
+      <w:color w:val="1F3763" w:themeColor="accent1" w:themeShade="7F"/>
+      <w:lang w:val="en"/>
     </w:rPr>
   </w:style>
   <w:style w:type="paragraph" w:styleId="ListParagraph">
@@ -1507,11 +1297,48 @@
     <w:basedOn w:val="Normal"/>
     <w:uiPriority w:val="34"/>
     <w:qFormat/>
-    <w:rsid w:val="00504A49"/>
+    <w:rsid w:val="00286239"/>
     <w:pPr>
       <w:ind w:left="720"/>
       <w:contextualSpacing/>
     </w:pPr>
+  </w:style>
+  <w:style w:type="character" w:customStyle="1" w:styleId="Heading1Char">
+    <w:name w:val="Heading 1 Char"/>
+    <w:basedOn w:val="DefaultParagraphFont"/>
+    <w:link w:val="Heading1"/>
+    <w:uiPriority w:val="9"/>
+    <w:rsid w:val="00286239"/>
+    <w:rPr>
+      <w:rFonts w:asciiTheme="majorHAnsi" w:eastAsiaTheme="majorEastAsia" w:hAnsiTheme="majorHAnsi" w:cstheme="majorBidi"/>
+      <w:color w:val="2F5496" w:themeColor="accent1" w:themeShade="BF"/>
+      <w:sz w:val="32"/>
+      <w:szCs w:val="32"/>
+      <w:lang w:val="en"/>
+    </w:rPr>
+  </w:style>
+  <w:style w:type="paragraph" w:styleId="TOCHeading">
+    <w:name w:val="TOC Heading"/>
+    <w:basedOn w:val="Heading1"/>
+    <w:next w:val="Normal"/>
+    <w:uiPriority w:val="39"/>
+    <w:unhideWhenUsed/>
+    <w:qFormat/>
+    <w:rsid w:val="00286239"/>
+    <w:pPr>
+      <w:pBdr>
+        <w:top w:val="none" w:sz="0" w:space="0" w:color="auto"/>
+        <w:left w:val="none" w:sz="0" w:space="0" w:color="auto"/>
+        <w:bottom w:val="none" w:sz="0" w:space="0" w:color="auto"/>
+        <w:right w:val="none" w:sz="0" w:space="0" w:color="auto"/>
+        <w:between w:val="none" w:sz="0" w:space="0" w:color="auto"/>
+      </w:pBdr>
+      <w:spacing w:line="259" w:lineRule="auto"/>
+      <w:outlineLvl w:val="9"/>
+    </w:pPr>
+    <w:rPr>
+      <w:lang w:val="en-US" w:eastAsia="en-US"/>
+    </w:rPr>
   </w:style>
 </w:styles>
 </file>
@@ -1809,4 +1636,16 @@
     </a:ext>
   </a:extLst>
 </a:theme>
+</file>
+
+<file path=customXml/item1.xml><?xml version="1.0" encoding="utf-8"?>
+<b:Sources xmlns:b="http://schemas.openxmlformats.org/officeDocument/2006/bibliography" xmlns="http://schemas.openxmlformats.org/officeDocument/2006/bibliography" SelectedStyle="\APASixthEditionOfficeOnline.xsl" StyleName="APA" Version="6"/>
+</file>
+
+<file path=customXml/itemProps1.xml><?xml version="1.0" encoding="utf-8"?>
+<ds:datastoreItem xmlns:ds="http://schemas.openxmlformats.org/officeDocument/2006/customXml" ds:itemID="{61BBE9DF-1A0A-4B71-B5F9-6B3F51FDE92E}">
+  <ds:schemaRefs>
+    <ds:schemaRef ds:uri="http://schemas.openxmlformats.org/officeDocument/2006/bibliography"/>
+  </ds:schemaRefs>
+</ds:datastoreItem>
 </file>
</xml_diff>

<commit_message>
basic functionality of my features done
</commit_message>
<xml_diff>
--- a/Documentation/Retro Documentation/Progression Documentation/Sprint 2/Issues.docx
+++ b/Documentation/Retro Documentation/Progression Documentation/Sprint 2/Issues.docx
@@ -4,6 +4,13 @@
   <w:body>
     <w:sdt>
       <w:sdtPr>
+        <w:rPr>
+          <w:rFonts w:ascii="Arial" w:eastAsia="Arial" w:hAnsi="Arial" w:cs="Arial"/>
+          <w:color w:val="000000"/>
+          <w:sz w:val="22"/>
+          <w:szCs w:val="22"/>
+          <w:lang w:val="en" w:eastAsia="ja-JP"/>
+        </w:rPr>
         <w:id w:val="2000075269"/>
         <w:docPartObj>
           <w:docPartGallery w:val="Table of Contents"/>
@@ -12,14 +19,9 @@
       </w:sdtPr>
       <w:sdtEndPr>
         <w:rPr>
-          <w:rFonts w:ascii="Arial" w:eastAsia="Arial" w:hAnsi="Arial" w:cs="Arial"/>
           <w:b/>
           <w:bCs/>
           <w:noProof/>
-          <w:color w:val="000000"/>
-          <w:sz w:val="22"/>
-          <w:szCs w:val="22"/>
-          <w:lang w:val="en" w:eastAsia="ja-JP"/>
         </w:rPr>
       </w:sdtEndPr>
       <w:sdtContent>
@@ -529,11 +531,6 @@
     </w:p>
     <w:p/>
     <w:p>
-      <w:r>
-        <w:t>--------------------------------------------------------------</w:t>
-      </w:r>
-    </w:p>
-    <w:p>
       <w:pPr>
         <w:sectPr>
           <w:pgSz w:w="12240" w:h="15840"/>
@@ -542,13 +539,509 @@
           <w:cols w:space="720"/>
         </w:sectPr>
       </w:pPr>
+      <w:r>
+        <w:t>------------------------------</w:t>
+      </w:r>
+      <w:r>
+        <w:t>-------------------------------</w:t>
+      </w:r>
+    </w:p>
+    <w:p>
+      <w:pPr>
+        <w:pStyle w:val="Heading1"/>
+      </w:pPr>
+      <w:r>
+        <w:lastRenderedPageBreak/>
+        <w:t>Issue Number: 3</w:t>
+      </w:r>
+    </w:p>
+    <w:p>
+      <w:r>
+        <w:rPr>
+          <w:b/>
+        </w:rPr>
+        <w:t>Issue Title: Problems with databases and merges</w:t>
+      </w:r>
+    </w:p>
+    <w:p/>
+    <w:p>
+      <w:r>
+        <w:rPr>
+          <w:b/>
+        </w:rPr>
+        <w:t>Date: 17/10/2017</w:t>
+      </w:r>
+    </w:p>
+    <w:p/>
+    <w:p>
+      <w:r>
+        <w:rPr>
+          <w:b/>
+        </w:rPr>
+        <w:t xml:space="preserve">Issue Reporter: Jamie </w:t>
+      </w:r>
+      <w:proofErr w:type="spellStart"/>
+      <w:r>
+        <w:rPr>
+          <w:b/>
+        </w:rPr>
+        <w:t>Kostaschuk</w:t>
+      </w:r>
+      <w:proofErr w:type="spellEnd"/>
+    </w:p>
+    <w:p/>
+    <w:p>
+      <w:pPr>
+        <w:rPr>
+          <w:b/>
+        </w:rPr>
+      </w:pPr>
+      <w:r>
+        <w:rPr>
+          <w:b/>
+        </w:rPr>
+        <w:t xml:space="preserve">Issue Description: </w:t>
+      </w:r>
+    </w:p>
+    <w:p>
+      <w:r>
+        <w:t>When merging people’s features and branches, the migrations and databases started throwing errors</w:t>
+      </w:r>
+      <w:r>
+        <w:t xml:space="preserve"> (such as the key error below)</w:t>
+      </w:r>
+      <w:r>
+        <w:t xml:space="preserve">. This has halted productivity and ended up costing a lot of time </w:t>
+      </w:r>
+      <w:proofErr w:type="gramStart"/>
+      <w:r>
+        <w:t>in order to</w:t>
+      </w:r>
+      <w:proofErr w:type="gramEnd"/>
+      <w:r>
+        <w:t xml:space="preserve"> create a fix. </w:t>
+      </w:r>
+    </w:p>
+    <w:p/>
+    <w:p>
+      <w:r>
+        <w:rPr>
+          <w:noProof/>
+        </w:rPr>
+        <w:drawing>
+          <wp:inline distT="0" distB="0" distL="0" distR="0" wp14:anchorId="7BEC59EA" wp14:editId="35424FA8">
+            <wp:extent cx="5943600" cy="3343275"/>
+            <wp:effectExtent l="0" t="0" r="0" b="9525"/>
+            <wp:docPr id="2" name="Picture 2" descr="https://scontent-syd2-1.xx.fbcdn.net/v/t35.0-12/22641723_10208194122810611_1318509354_o.png?oh=c8b5406513c371b6e44c07f036c88968&amp;oe=59EACAD8"/>
+            <wp:cNvGraphicFramePr>
+              <a:graphicFrameLocks xmlns:a="http://schemas.openxmlformats.org/drawingml/2006/main" noChangeAspect="1"/>
+            </wp:cNvGraphicFramePr>
+            <a:graphic xmlns:a="http://schemas.openxmlformats.org/drawingml/2006/main">
+              <a:graphicData uri="http://schemas.openxmlformats.org/drawingml/2006/picture">
+                <pic:pic xmlns:pic="http://schemas.openxmlformats.org/drawingml/2006/picture">
+                  <pic:nvPicPr>
+                    <pic:cNvPr id="0" name="Picture 1" descr="https://scontent-syd2-1.xx.fbcdn.net/v/t35.0-12/22641723_10208194122810611_1318509354_o.png?oh=c8b5406513c371b6e44c07f036c88968&amp;oe=59EACAD8"/>
+                    <pic:cNvPicPr>
+                      <a:picLocks noChangeAspect="1" noChangeArrowheads="1"/>
+                    </pic:cNvPicPr>
+                  </pic:nvPicPr>
+                  <pic:blipFill>
+                    <a:blip r:embed="rId7" cstate="print">
+                      <a:extLst>
+                        <a:ext uri="{28A0092B-C50C-407E-A947-70E740481C1C}">
+                          <a14:useLocalDpi xmlns:a14="http://schemas.microsoft.com/office/drawing/2010/main" val="0"/>
+                        </a:ext>
+                      </a:extLst>
+                    </a:blip>
+                    <a:srcRect/>
+                    <a:stretch>
+                      <a:fillRect/>
+                    </a:stretch>
+                  </pic:blipFill>
+                  <pic:spPr bwMode="auto">
+                    <a:xfrm>
+                      <a:off x="0" y="0"/>
+                      <a:ext cx="5943600" cy="3343275"/>
+                    </a:xfrm>
+                    <a:prstGeom prst="rect">
+                      <a:avLst/>
+                    </a:prstGeom>
+                    <a:noFill/>
+                    <a:ln>
+                      <a:noFill/>
+                    </a:ln>
+                  </pic:spPr>
+                </pic:pic>
+              </a:graphicData>
+            </a:graphic>
+          </wp:inline>
+        </w:drawing>
+      </w:r>
+    </w:p>
+    <w:p/>
+    <w:p>
+      <w:pPr>
+        <w:rPr>
+          <w:b/>
+        </w:rPr>
+      </w:pPr>
+      <w:r>
+        <w:rPr>
+          <w:b/>
+        </w:rPr>
+        <w:t>Steps Taken to Resolve Issue:</w:t>
+      </w:r>
+    </w:p>
+    <w:p>
+      <w:pPr>
+        <w:pStyle w:val="ListParagraph"/>
+        <w:numPr>
+          <w:ilvl w:val="0"/>
+          <w:numId w:val="2"/>
+        </w:numPr>
+      </w:pPr>
+      <w:r>
+        <w:t xml:space="preserve">Ensured </w:t>
+      </w:r>
+      <w:proofErr w:type="gramStart"/>
+      <w:r>
+        <w:t>all of</w:t>
+      </w:r>
+      <w:proofErr w:type="gramEnd"/>
+      <w:r>
+        <w:t xml:space="preserve"> the files that people wanted were put in a single branch</w:t>
+      </w:r>
+    </w:p>
+    <w:p>
+      <w:pPr>
+        <w:pStyle w:val="ListParagraph"/>
+        <w:numPr>
+          <w:ilvl w:val="0"/>
+          <w:numId w:val="2"/>
+        </w:numPr>
+      </w:pPr>
+      <w:r>
+        <w:t>Deleted migrations and database, ‘reset’ the database</w:t>
+      </w:r>
+    </w:p>
+    <w:p>
+      <w:pPr>
+        <w:pStyle w:val="ListParagraph"/>
+        <w:numPr>
+          <w:ilvl w:val="0"/>
+          <w:numId w:val="2"/>
+        </w:numPr>
+      </w:pPr>
+      <w:r>
+        <w:t xml:space="preserve">Recreated the important information in the database again through </w:t>
+      </w:r>
+      <w:hyperlink r:id="rId8" w:history="1">
+        <w:r>
+          <w:rPr>
+            <w:rStyle w:val="Hyperlink"/>
+          </w:rPr>
+          <w:t>http://127.0.0.1:8000/admin/</w:t>
+        </w:r>
+      </w:hyperlink>
+    </w:p>
+    <w:p>
+      <w:pPr>
+        <w:pStyle w:val="ListParagraph"/>
+        <w:numPr>
+          <w:ilvl w:val="0"/>
+          <w:numId w:val="2"/>
+        </w:numPr>
+      </w:pPr>
+      <w:r>
+        <w:t>Informed team members to be extra mindful of the database and migrations, especially when merging</w:t>
+      </w:r>
+    </w:p>
+    <w:p/>
+    <w:p>
+      <w:pPr>
+        <w:rPr>
+          <w:b/>
+        </w:rPr>
+      </w:pPr>
+      <w:r>
+        <w:rPr>
+          <w:b/>
+        </w:rPr>
+        <w:t>Final Resolve Date -  if applicable: 17/10/2017</w:t>
+      </w:r>
+    </w:p>
+    <w:p>
+      <w:pPr>
+        <w:pStyle w:val="ListParagraph"/>
+        <w:numPr>
+          <w:ilvl w:val="0"/>
+          <w:numId w:val="2"/>
+        </w:numPr>
+      </w:pPr>
+      <w:r>
+        <w:t>Jamie reset database</w:t>
+      </w:r>
+    </w:p>
+    <w:p>
+      <w:r>
+        <w:t>--------------------------------------------------------------</w:t>
+      </w:r>
+    </w:p>
+    <w:p/>
+    <w:p/>
+    <w:p>
+      <w:pPr>
+        <w:pStyle w:val="Heading1"/>
+      </w:pPr>
+      <w:r>
+        <w:t>Issue Number: 4</w:t>
+      </w:r>
+    </w:p>
+    <w:p>
+      <w:r>
+        <w:rPr>
+          <w:b/>
+        </w:rPr>
+        <w:t xml:space="preserve">Issue Title: </w:t>
+      </w:r>
+      <w:r>
+        <w:rPr>
+          <w:b/>
+        </w:rPr>
+        <w:t xml:space="preserve">New </w:t>
+      </w:r>
+      <w:r>
+        <w:rPr>
+          <w:b/>
+        </w:rPr>
+        <w:t>Problems with databases and merges</w:t>
+      </w:r>
+    </w:p>
+    <w:p/>
+    <w:p>
+      <w:r>
+        <w:rPr>
+          <w:b/>
+        </w:rPr>
+        <w:t>Date: 19</w:t>
+      </w:r>
+      <w:r>
+        <w:rPr>
+          <w:b/>
+        </w:rPr>
+        <w:t>/10/2017</w:t>
+      </w:r>
+    </w:p>
+    <w:p/>
+    <w:p>
+      <w:r>
+        <w:rPr>
+          <w:b/>
+        </w:rPr>
+        <w:t xml:space="preserve">Issue Reporter: Jamie </w:t>
+      </w:r>
+      <w:proofErr w:type="spellStart"/>
+      <w:r>
+        <w:rPr>
+          <w:b/>
+        </w:rPr>
+        <w:t>Kostaschuk</w:t>
+      </w:r>
+      <w:proofErr w:type="spellEnd"/>
+    </w:p>
+    <w:p/>
+    <w:p>
+      <w:pPr>
+        <w:rPr>
+          <w:b/>
+        </w:rPr>
+      </w:pPr>
+      <w:r>
+        <w:rPr>
+          <w:b/>
+        </w:rPr>
+        <w:t xml:space="preserve">Issue Description: </w:t>
+      </w:r>
+    </w:p>
+    <w:p>
+      <w:r>
+        <w:t xml:space="preserve">When </w:t>
+      </w:r>
+      <w:r>
+        <w:t>creating new features, Bryce and the team encountered more errors</w:t>
+      </w:r>
+      <w:r>
+        <w:t xml:space="preserve">. </w:t>
+      </w:r>
+      <w:r>
+        <w:t>Such as below.</w:t>
+      </w:r>
+    </w:p>
+    <w:p/>
+    <w:p>
+      <w:r>
+        <w:rPr>
+          <w:noProof/>
+        </w:rPr>
+        <w:drawing>
+          <wp:inline distT="0" distB="0" distL="0" distR="0">
+            <wp:extent cx="5943600" cy="3343275"/>
+            <wp:effectExtent l="0" t="0" r="0" b="9525"/>
+            <wp:docPr id="4" name="Picture 4" descr="https://scontent-syd2-1.xx.fbcdn.net/v/t35.0-12/22642986_1813672638661937_401091667_o.jpg?oh=ab3c40a53acf6eaf65ed4f1c0b68fec3&amp;oe=59EAEBAF"/>
+            <wp:cNvGraphicFramePr>
+              <a:graphicFrameLocks xmlns:a="http://schemas.openxmlformats.org/drawingml/2006/main" noChangeAspect="1"/>
+            </wp:cNvGraphicFramePr>
+            <a:graphic xmlns:a="http://schemas.openxmlformats.org/drawingml/2006/main">
+              <a:graphicData uri="http://schemas.openxmlformats.org/drawingml/2006/picture">
+                <pic:pic xmlns:pic="http://schemas.openxmlformats.org/drawingml/2006/picture">
+                  <pic:nvPicPr>
+                    <pic:cNvPr id="0" name="Picture 3" descr="https://scontent-syd2-1.xx.fbcdn.net/v/t35.0-12/22642986_1813672638661937_401091667_o.jpg?oh=ab3c40a53acf6eaf65ed4f1c0b68fec3&amp;oe=59EAEBAF"/>
+                    <pic:cNvPicPr>
+                      <a:picLocks noChangeAspect="1" noChangeArrowheads="1"/>
+                    </pic:cNvPicPr>
+                  </pic:nvPicPr>
+                  <pic:blipFill>
+                    <a:blip r:embed="rId9" cstate="print">
+                      <a:extLst>
+                        <a:ext uri="{28A0092B-C50C-407E-A947-70E740481C1C}">
+                          <a14:useLocalDpi xmlns:a14="http://schemas.microsoft.com/office/drawing/2010/main" val="0"/>
+                        </a:ext>
+                      </a:extLst>
+                    </a:blip>
+                    <a:srcRect/>
+                    <a:stretch>
+                      <a:fillRect/>
+                    </a:stretch>
+                  </pic:blipFill>
+                  <pic:spPr bwMode="auto">
+                    <a:xfrm>
+                      <a:off x="0" y="0"/>
+                      <a:ext cx="5943600" cy="3343275"/>
+                    </a:xfrm>
+                    <a:prstGeom prst="rect">
+                      <a:avLst/>
+                    </a:prstGeom>
+                    <a:noFill/>
+                    <a:ln>
+                      <a:noFill/>
+                    </a:ln>
+                  </pic:spPr>
+                </pic:pic>
+              </a:graphicData>
+            </a:graphic>
+          </wp:inline>
+        </w:drawing>
+      </w:r>
+    </w:p>
+    <w:p/>
+    <w:p>
+      <w:r>
+        <w:t>Other issues were around Django reporting that a created template doesn’t not exists (“</w:t>
+      </w:r>
+      <w:proofErr w:type="spellStart"/>
+      <w:r>
+        <w:t>templatedoesnotexist</w:t>
+      </w:r>
+      <w:proofErr w:type="spellEnd"/>
+      <w:r>
+        <w:t>” error).</w:t>
+      </w:r>
+    </w:p>
+    <w:p>
+      <w:pPr>
+        <w:rPr>
+          <w:b/>
+        </w:rPr>
+      </w:pPr>
+      <w:r>
+        <w:rPr>
+          <w:b/>
+        </w:rPr>
+        <w:t>Steps Taken to Resolve Issue:</w:t>
+      </w:r>
+    </w:p>
+    <w:p>
+      <w:pPr>
+        <w:pStyle w:val="ListParagraph"/>
+        <w:numPr>
+          <w:ilvl w:val="0"/>
+          <w:numId w:val="2"/>
+        </w:numPr>
+      </w:pPr>
+      <w:r>
+        <w:t>All effected members (Bryce, Michele, Jason) sought help from each other</w:t>
+      </w:r>
+    </w:p>
+    <w:p>
+      <w:pPr>
+        <w:pStyle w:val="ListParagraph"/>
+        <w:numPr>
+          <w:ilvl w:val="0"/>
+          <w:numId w:val="2"/>
+        </w:numPr>
+      </w:pPr>
+      <w:r>
+        <w:t xml:space="preserve">Code throwing errors (Like the </w:t>
+      </w:r>
+      <w:proofErr w:type="spellStart"/>
+      <w:r>
+        <w:t>TabError</w:t>
+      </w:r>
+      <w:proofErr w:type="spellEnd"/>
+      <w:r>
+        <w:t xml:space="preserve"> above) were commented out to give time until Jamie is ready to merge his unaffected branch</w:t>
+      </w:r>
+      <w:r>
+        <w:t xml:space="preserve"> </w:t>
+      </w:r>
+      <w:r>
+        <w:t xml:space="preserve"> </w:t>
+      </w:r>
+    </w:p>
+    <w:p>
+      <w:pPr>
+        <w:pStyle w:val="ListParagraph"/>
+        <w:numPr>
+          <w:ilvl w:val="1"/>
+          <w:numId w:val="2"/>
+        </w:numPr>
+      </w:pPr>
+      <w:r>
+        <w:t>The team also noted that another solution is to clone Jamie’s branch, which is up to date and un effected</w:t>
+      </w:r>
+    </w:p>
+    <w:p>
+      <w:pPr>
+        <w:rPr>
+          <w:b/>
+        </w:rPr>
+      </w:pPr>
+      <w:r>
+        <w:rPr>
+          <w:b/>
+        </w:rPr>
+        <w:t>Final R</w:t>
+      </w:r>
+      <w:r>
+        <w:rPr>
+          <w:b/>
+        </w:rPr>
+        <w:t>esolve Date -  if applicable: 19</w:t>
+      </w:r>
+      <w:r>
+        <w:rPr>
+          <w:b/>
+        </w:rPr>
+        <w:t>/10/2017</w:t>
+      </w:r>
     </w:p>
     <w:p>
       <w:bookmarkStart w:id="0" w:name="_GoBack"/>
       <w:bookmarkEnd w:id="0"/>
-    </w:p>
-    <w:p/>
-    <w:p/>
+      <w:r>
+        <w:t>--------------------------------------------------------------</w:t>
+      </w:r>
+    </w:p>
     <w:p/>
     <w:sectPr>
       <w:pgSz w:w="12240" w:h="15840"/>
@@ -577,7 +1070,7 @@
         <w:rFonts w:ascii="Arial" w:eastAsia="Arial" w:hAnsi="Arial" w:cs="Arial" w:hint="default"/>
       </w:rPr>
     </w:lvl>
-    <w:lvl w:ilvl="1" w:tplc="0C090003" w:tentative="1">
+    <w:lvl w:ilvl="1" w:tplc="0C090003">
       <w:start w:val="1"/>
       <w:numFmt w:val="bullet"/>
       <w:lvlText w:val="o"/>
@@ -589,7 +1082,7 @@
         <w:rFonts w:ascii="Courier New" w:hAnsi="Courier New" w:cs="Courier New" w:hint="default"/>
       </w:rPr>
     </w:lvl>
-    <w:lvl w:ilvl="2" w:tplc="0C090005" w:tentative="1">
+    <w:lvl w:ilvl="2" w:tplc="0C090005">
       <w:start w:val="1"/>
       <w:numFmt w:val="bullet"/>
       <w:lvlText w:val=""/>
@@ -1340,6 +1833,29 @@
       <w:lang w:val="en-US" w:eastAsia="en-US"/>
     </w:rPr>
   </w:style>
+  <w:style w:type="character" w:styleId="Hyperlink">
+    <w:name w:val="Hyperlink"/>
+    <w:basedOn w:val="DefaultParagraphFont"/>
+    <w:uiPriority w:val="99"/>
+    <w:unhideWhenUsed/>
+    <w:rsid w:val="0059756E"/>
+    <w:rPr>
+      <w:color w:val="0563C1" w:themeColor="hyperlink"/>
+      <w:u w:val="single"/>
+    </w:rPr>
+  </w:style>
+  <w:style w:type="character" w:styleId="UnresolvedMention">
+    <w:name w:val="Unresolved Mention"/>
+    <w:basedOn w:val="DefaultParagraphFont"/>
+    <w:uiPriority w:val="99"/>
+    <w:semiHidden/>
+    <w:unhideWhenUsed/>
+    <w:rsid w:val="0059756E"/>
+    <w:rPr>
+      <w:color w:val="808080"/>
+      <w:shd w:val="clear" w:color="auto" w:fill="E6E6E6"/>
+    </w:rPr>
+  </w:style>
 </w:styles>
 </file>
 
@@ -1643,7 +2159,7 @@
 </file>
 
 <file path=customXml/itemProps1.xml><?xml version="1.0" encoding="utf-8"?>
-<ds:datastoreItem xmlns:ds="http://schemas.openxmlformats.org/officeDocument/2006/customXml" ds:itemID="{61BBE9DF-1A0A-4B71-B5F9-6B3F51FDE92E}">
+<ds:datastoreItem xmlns:ds="http://schemas.openxmlformats.org/officeDocument/2006/customXml" ds:itemID="{08EC05E1-43BA-4E77-969C-D9118AB955DD}">
   <ds:schemaRefs>
     <ds:schemaRef ds:uri="http://schemas.openxmlformats.org/officeDocument/2006/bibliography"/>
   </ds:schemaRefs>

</xml_diff>

<commit_message>
added business feature data ability next steps are: - bug fixing - linking the admins the page - restricting access to the features
</commit_message>
<xml_diff>
--- a/Documentation/Retro Documentation/Progression Documentation/Sprint 2/Issues.docx
+++ b/Documentation/Retro Documentation/Progression Documentation/Sprint 2/Issues.docx
@@ -4,6 +4,13 @@
   <w:body>
     <w:sdt>
       <w:sdtPr>
+        <w:rPr>
+          <w:rFonts w:ascii="Arial" w:eastAsia="Arial" w:hAnsi="Arial" w:cs="Arial"/>
+          <w:color w:val="000000"/>
+          <w:sz w:val="22"/>
+          <w:szCs w:val="22"/>
+          <w:lang w:val="en" w:eastAsia="ja-JP"/>
+        </w:rPr>
         <w:id w:val="2000075269"/>
         <w:docPartObj>
           <w:docPartGallery w:val="Table of Contents"/>
@@ -12,14 +19,9 @@
       </w:sdtPr>
       <w:sdtEndPr>
         <w:rPr>
-          <w:rFonts w:ascii="Arial" w:eastAsia="Arial" w:hAnsi="Arial" w:cs="Arial"/>
           <w:b/>
           <w:bCs/>
           <w:noProof/>
-          <w:color w:val="000000"/>
-          <w:sz w:val="22"/>
-          <w:szCs w:val="22"/>
-          <w:lang w:val="en" w:eastAsia="ja-JP"/>
         </w:rPr>
       </w:sdtEndPr>
       <w:sdtContent>
@@ -529,11 +531,6 @@
     </w:p>
     <w:p/>
     <w:p>
-      <w:r>
-        <w:t>--------------------------------------------------------------</w:t>
-      </w:r>
-    </w:p>
-    <w:p>
       <w:pPr>
         <w:sectPr>
           <w:pgSz w:w="12240" w:h="15840"/>
@@ -542,13 +539,509 @@
           <w:cols w:space="720"/>
         </w:sectPr>
       </w:pPr>
+      <w:r>
+        <w:t>------------------------------</w:t>
+      </w:r>
+      <w:r>
+        <w:t>-------------------------------</w:t>
+      </w:r>
+    </w:p>
+    <w:p>
+      <w:pPr>
+        <w:pStyle w:val="Heading1"/>
+      </w:pPr>
+      <w:r>
+        <w:lastRenderedPageBreak/>
+        <w:t>Issue Number: 3</w:t>
+      </w:r>
+    </w:p>
+    <w:p>
+      <w:r>
+        <w:rPr>
+          <w:b/>
+        </w:rPr>
+        <w:t>Issue Title: Problems with databases and merges</w:t>
+      </w:r>
+    </w:p>
+    <w:p/>
+    <w:p>
+      <w:r>
+        <w:rPr>
+          <w:b/>
+        </w:rPr>
+        <w:t>Date: 17/10/2017</w:t>
+      </w:r>
+    </w:p>
+    <w:p/>
+    <w:p>
+      <w:r>
+        <w:rPr>
+          <w:b/>
+        </w:rPr>
+        <w:t xml:space="preserve">Issue Reporter: Jamie </w:t>
+      </w:r>
+      <w:proofErr w:type="spellStart"/>
+      <w:r>
+        <w:rPr>
+          <w:b/>
+        </w:rPr>
+        <w:t>Kostaschuk</w:t>
+      </w:r>
+      <w:proofErr w:type="spellEnd"/>
+    </w:p>
+    <w:p/>
+    <w:p>
+      <w:pPr>
+        <w:rPr>
+          <w:b/>
+        </w:rPr>
+      </w:pPr>
+      <w:r>
+        <w:rPr>
+          <w:b/>
+        </w:rPr>
+        <w:t xml:space="preserve">Issue Description: </w:t>
+      </w:r>
+    </w:p>
+    <w:p>
+      <w:r>
+        <w:t>When merging people’s features and branches, the migrations and databases started throwing errors</w:t>
+      </w:r>
+      <w:r>
+        <w:t xml:space="preserve"> (such as the key error below)</w:t>
+      </w:r>
+      <w:r>
+        <w:t xml:space="preserve">. This has halted productivity and ended up costing a lot of time </w:t>
+      </w:r>
+      <w:proofErr w:type="gramStart"/>
+      <w:r>
+        <w:t>in order to</w:t>
+      </w:r>
+      <w:proofErr w:type="gramEnd"/>
+      <w:r>
+        <w:t xml:space="preserve"> create a fix. </w:t>
+      </w:r>
+    </w:p>
+    <w:p/>
+    <w:p>
+      <w:r>
+        <w:rPr>
+          <w:noProof/>
+        </w:rPr>
+        <w:drawing>
+          <wp:inline distT="0" distB="0" distL="0" distR="0" wp14:anchorId="7BEC59EA" wp14:editId="35424FA8">
+            <wp:extent cx="5943600" cy="3343275"/>
+            <wp:effectExtent l="0" t="0" r="0" b="9525"/>
+            <wp:docPr id="2" name="Picture 2" descr="https://scontent-syd2-1.xx.fbcdn.net/v/t35.0-12/22641723_10208194122810611_1318509354_o.png?oh=c8b5406513c371b6e44c07f036c88968&amp;oe=59EACAD8"/>
+            <wp:cNvGraphicFramePr>
+              <a:graphicFrameLocks xmlns:a="http://schemas.openxmlformats.org/drawingml/2006/main" noChangeAspect="1"/>
+            </wp:cNvGraphicFramePr>
+            <a:graphic xmlns:a="http://schemas.openxmlformats.org/drawingml/2006/main">
+              <a:graphicData uri="http://schemas.openxmlformats.org/drawingml/2006/picture">
+                <pic:pic xmlns:pic="http://schemas.openxmlformats.org/drawingml/2006/picture">
+                  <pic:nvPicPr>
+                    <pic:cNvPr id="0" name="Picture 1" descr="https://scontent-syd2-1.xx.fbcdn.net/v/t35.0-12/22641723_10208194122810611_1318509354_o.png?oh=c8b5406513c371b6e44c07f036c88968&amp;oe=59EACAD8"/>
+                    <pic:cNvPicPr>
+                      <a:picLocks noChangeAspect="1" noChangeArrowheads="1"/>
+                    </pic:cNvPicPr>
+                  </pic:nvPicPr>
+                  <pic:blipFill>
+                    <a:blip r:embed="rId7" cstate="print">
+                      <a:extLst>
+                        <a:ext uri="{28A0092B-C50C-407E-A947-70E740481C1C}">
+                          <a14:useLocalDpi xmlns:a14="http://schemas.microsoft.com/office/drawing/2010/main" val="0"/>
+                        </a:ext>
+                      </a:extLst>
+                    </a:blip>
+                    <a:srcRect/>
+                    <a:stretch>
+                      <a:fillRect/>
+                    </a:stretch>
+                  </pic:blipFill>
+                  <pic:spPr bwMode="auto">
+                    <a:xfrm>
+                      <a:off x="0" y="0"/>
+                      <a:ext cx="5943600" cy="3343275"/>
+                    </a:xfrm>
+                    <a:prstGeom prst="rect">
+                      <a:avLst/>
+                    </a:prstGeom>
+                    <a:noFill/>
+                    <a:ln>
+                      <a:noFill/>
+                    </a:ln>
+                  </pic:spPr>
+                </pic:pic>
+              </a:graphicData>
+            </a:graphic>
+          </wp:inline>
+        </w:drawing>
+      </w:r>
+    </w:p>
+    <w:p/>
+    <w:p>
+      <w:pPr>
+        <w:rPr>
+          <w:b/>
+        </w:rPr>
+      </w:pPr>
+      <w:r>
+        <w:rPr>
+          <w:b/>
+        </w:rPr>
+        <w:t>Steps Taken to Resolve Issue:</w:t>
+      </w:r>
+    </w:p>
+    <w:p>
+      <w:pPr>
+        <w:pStyle w:val="ListParagraph"/>
+        <w:numPr>
+          <w:ilvl w:val="0"/>
+          <w:numId w:val="2"/>
+        </w:numPr>
+      </w:pPr>
+      <w:r>
+        <w:t xml:space="preserve">Ensured </w:t>
+      </w:r>
+      <w:proofErr w:type="gramStart"/>
+      <w:r>
+        <w:t>all of</w:t>
+      </w:r>
+      <w:proofErr w:type="gramEnd"/>
+      <w:r>
+        <w:t xml:space="preserve"> the files that people wanted were put in a single branch</w:t>
+      </w:r>
+    </w:p>
+    <w:p>
+      <w:pPr>
+        <w:pStyle w:val="ListParagraph"/>
+        <w:numPr>
+          <w:ilvl w:val="0"/>
+          <w:numId w:val="2"/>
+        </w:numPr>
+      </w:pPr>
+      <w:r>
+        <w:t>Deleted migrations and database, ‘reset’ the database</w:t>
+      </w:r>
+    </w:p>
+    <w:p>
+      <w:pPr>
+        <w:pStyle w:val="ListParagraph"/>
+        <w:numPr>
+          <w:ilvl w:val="0"/>
+          <w:numId w:val="2"/>
+        </w:numPr>
+      </w:pPr>
+      <w:r>
+        <w:t xml:space="preserve">Recreated the important information in the database again through </w:t>
+      </w:r>
+      <w:hyperlink r:id="rId8" w:history="1">
+        <w:r>
+          <w:rPr>
+            <w:rStyle w:val="Hyperlink"/>
+          </w:rPr>
+          <w:t>http://127.0.0.1:8000/admin/</w:t>
+        </w:r>
+      </w:hyperlink>
+    </w:p>
+    <w:p>
+      <w:pPr>
+        <w:pStyle w:val="ListParagraph"/>
+        <w:numPr>
+          <w:ilvl w:val="0"/>
+          <w:numId w:val="2"/>
+        </w:numPr>
+      </w:pPr>
+      <w:r>
+        <w:t>Informed team members to be extra mindful of the database and migrations, especially when merging</w:t>
+      </w:r>
+    </w:p>
+    <w:p/>
+    <w:p>
+      <w:pPr>
+        <w:rPr>
+          <w:b/>
+        </w:rPr>
+      </w:pPr>
+      <w:r>
+        <w:rPr>
+          <w:b/>
+        </w:rPr>
+        <w:t>Final Resolve Date -  if applicable: 17/10/2017</w:t>
+      </w:r>
+    </w:p>
+    <w:p>
+      <w:pPr>
+        <w:pStyle w:val="ListParagraph"/>
+        <w:numPr>
+          <w:ilvl w:val="0"/>
+          <w:numId w:val="2"/>
+        </w:numPr>
+      </w:pPr>
+      <w:r>
+        <w:t>Jamie reset database</w:t>
+      </w:r>
+    </w:p>
+    <w:p>
+      <w:r>
+        <w:t>--------------------------------------------------------------</w:t>
+      </w:r>
+    </w:p>
+    <w:p/>
+    <w:p/>
+    <w:p>
+      <w:pPr>
+        <w:pStyle w:val="Heading1"/>
+      </w:pPr>
+      <w:r>
+        <w:t>Issue Number: 4</w:t>
+      </w:r>
+    </w:p>
+    <w:p>
+      <w:r>
+        <w:rPr>
+          <w:b/>
+        </w:rPr>
+        <w:t xml:space="preserve">Issue Title: </w:t>
+      </w:r>
+      <w:r>
+        <w:rPr>
+          <w:b/>
+        </w:rPr>
+        <w:t xml:space="preserve">New </w:t>
+      </w:r>
+      <w:r>
+        <w:rPr>
+          <w:b/>
+        </w:rPr>
+        <w:t>Problems with databases and merges</w:t>
+      </w:r>
+    </w:p>
+    <w:p/>
+    <w:p>
+      <w:r>
+        <w:rPr>
+          <w:b/>
+        </w:rPr>
+        <w:t>Date: 19</w:t>
+      </w:r>
+      <w:r>
+        <w:rPr>
+          <w:b/>
+        </w:rPr>
+        <w:t>/10/2017</w:t>
+      </w:r>
+    </w:p>
+    <w:p/>
+    <w:p>
+      <w:r>
+        <w:rPr>
+          <w:b/>
+        </w:rPr>
+        <w:t xml:space="preserve">Issue Reporter: Jamie </w:t>
+      </w:r>
+      <w:proofErr w:type="spellStart"/>
+      <w:r>
+        <w:rPr>
+          <w:b/>
+        </w:rPr>
+        <w:t>Kostaschuk</w:t>
+      </w:r>
+      <w:proofErr w:type="spellEnd"/>
+    </w:p>
+    <w:p/>
+    <w:p>
+      <w:pPr>
+        <w:rPr>
+          <w:b/>
+        </w:rPr>
+      </w:pPr>
+      <w:r>
+        <w:rPr>
+          <w:b/>
+        </w:rPr>
+        <w:t xml:space="preserve">Issue Description: </w:t>
+      </w:r>
+    </w:p>
+    <w:p>
+      <w:r>
+        <w:t xml:space="preserve">When </w:t>
+      </w:r>
+      <w:r>
+        <w:t>creating new features, Bryce and the team encountered more errors</w:t>
+      </w:r>
+      <w:r>
+        <w:t xml:space="preserve">. </w:t>
+      </w:r>
+      <w:r>
+        <w:t>Such as below.</w:t>
+      </w:r>
+    </w:p>
+    <w:p/>
+    <w:p>
+      <w:r>
+        <w:rPr>
+          <w:noProof/>
+        </w:rPr>
+        <w:drawing>
+          <wp:inline distT="0" distB="0" distL="0" distR="0">
+            <wp:extent cx="5943600" cy="3343275"/>
+            <wp:effectExtent l="0" t="0" r="0" b="9525"/>
+            <wp:docPr id="4" name="Picture 4" descr="https://scontent-syd2-1.xx.fbcdn.net/v/t35.0-12/22642986_1813672638661937_401091667_o.jpg?oh=ab3c40a53acf6eaf65ed4f1c0b68fec3&amp;oe=59EAEBAF"/>
+            <wp:cNvGraphicFramePr>
+              <a:graphicFrameLocks xmlns:a="http://schemas.openxmlformats.org/drawingml/2006/main" noChangeAspect="1"/>
+            </wp:cNvGraphicFramePr>
+            <a:graphic xmlns:a="http://schemas.openxmlformats.org/drawingml/2006/main">
+              <a:graphicData uri="http://schemas.openxmlformats.org/drawingml/2006/picture">
+                <pic:pic xmlns:pic="http://schemas.openxmlformats.org/drawingml/2006/picture">
+                  <pic:nvPicPr>
+                    <pic:cNvPr id="0" name="Picture 3" descr="https://scontent-syd2-1.xx.fbcdn.net/v/t35.0-12/22642986_1813672638661937_401091667_o.jpg?oh=ab3c40a53acf6eaf65ed4f1c0b68fec3&amp;oe=59EAEBAF"/>
+                    <pic:cNvPicPr>
+                      <a:picLocks noChangeAspect="1" noChangeArrowheads="1"/>
+                    </pic:cNvPicPr>
+                  </pic:nvPicPr>
+                  <pic:blipFill>
+                    <a:blip r:embed="rId9" cstate="print">
+                      <a:extLst>
+                        <a:ext uri="{28A0092B-C50C-407E-A947-70E740481C1C}">
+                          <a14:useLocalDpi xmlns:a14="http://schemas.microsoft.com/office/drawing/2010/main" val="0"/>
+                        </a:ext>
+                      </a:extLst>
+                    </a:blip>
+                    <a:srcRect/>
+                    <a:stretch>
+                      <a:fillRect/>
+                    </a:stretch>
+                  </pic:blipFill>
+                  <pic:spPr bwMode="auto">
+                    <a:xfrm>
+                      <a:off x="0" y="0"/>
+                      <a:ext cx="5943600" cy="3343275"/>
+                    </a:xfrm>
+                    <a:prstGeom prst="rect">
+                      <a:avLst/>
+                    </a:prstGeom>
+                    <a:noFill/>
+                    <a:ln>
+                      <a:noFill/>
+                    </a:ln>
+                  </pic:spPr>
+                </pic:pic>
+              </a:graphicData>
+            </a:graphic>
+          </wp:inline>
+        </w:drawing>
+      </w:r>
+    </w:p>
+    <w:p/>
+    <w:p>
+      <w:r>
+        <w:t>Other issues were around Django reporting that a created template doesn’t not exists (“</w:t>
+      </w:r>
+      <w:proofErr w:type="spellStart"/>
+      <w:r>
+        <w:t>templatedoesnotexist</w:t>
+      </w:r>
+      <w:proofErr w:type="spellEnd"/>
+      <w:r>
+        <w:t>” error).</w:t>
+      </w:r>
+    </w:p>
+    <w:p>
+      <w:pPr>
+        <w:rPr>
+          <w:b/>
+        </w:rPr>
+      </w:pPr>
+      <w:r>
+        <w:rPr>
+          <w:b/>
+        </w:rPr>
+        <w:t>Steps Taken to Resolve Issue:</w:t>
+      </w:r>
+    </w:p>
+    <w:p>
+      <w:pPr>
+        <w:pStyle w:val="ListParagraph"/>
+        <w:numPr>
+          <w:ilvl w:val="0"/>
+          <w:numId w:val="2"/>
+        </w:numPr>
+      </w:pPr>
+      <w:r>
+        <w:t>All effected members (Bryce, Michele, Jason) sought help from each other</w:t>
+      </w:r>
+    </w:p>
+    <w:p>
+      <w:pPr>
+        <w:pStyle w:val="ListParagraph"/>
+        <w:numPr>
+          <w:ilvl w:val="0"/>
+          <w:numId w:val="2"/>
+        </w:numPr>
+      </w:pPr>
+      <w:r>
+        <w:t xml:space="preserve">Code throwing errors (Like the </w:t>
+      </w:r>
+      <w:proofErr w:type="spellStart"/>
+      <w:r>
+        <w:t>TabError</w:t>
+      </w:r>
+      <w:proofErr w:type="spellEnd"/>
+      <w:r>
+        <w:t xml:space="preserve"> above) were commented out to give time until Jamie is ready to merge his unaffected branch</w:t>
+      </w:r>
+      <w:r>
+        <w:t xml:space="preserve"> </w:t>
+      </w:r>
+      <w:r>
+        <w:t xml:space="preserve"> </w:t>
+      </w:r>
+    </w:p>
+    <w:p>
+      <w:pPr>
+        <w:pStyle w:val="ListParagraph"/>
+        <w:numPr>
+          <w:ilvl w:val="1"/>
+          <w:numId w:val="2"/>
+        </w:numPr>
+      </w:pPr>
+      <w:r>
+        <w:t>The team also noted that another solution is to clone Jamie’s branch, which is up to date and un effected</w:t>
+      </w:r>
+    </w:p>
+    <w:p>
+      <w:pPr>
+        <w:rPr>
+          <w:b/>
+        </w:rPr>
+      </w:pPr>
+      <w:r>
+        <w:rPr>
+          <w:b/>
+        </w:rPr>
+        <w:t>Final R</w:t>
+      </w:r>
+      <w:r>
+        <w:rPr>
+          <w:b/>
+        </w:rPr>
+        <w:t>esolve Date -  if applicable: 19</w:t>
+      </w:r>
+      <w:r>
+        <w:rPr>
+          <w:b/>
+        </w:rPr>
+        <w:t>/10/2017</w:t>
+      </w:r>
     </w:p>
     <w:p>
       <w:bookmarkStart w:id="0" w:name="_GoBack"/>
       <w:bookmarkEnd w:id="0"/>
-    </w:p>
-    <w:p/>
-    <w:p/>
+      <w:r>
+        <w:t>--------------------------------------------------------------</w:t>
+      </w:r>
+    </w:p>
     <w:p/>
     <w:sectPr>
       <w:pgSz w:w="12240" w:h="15840"/>
@@ -577,7 +1070,7 @@
         <w:rFonts w:ascii="Arial" w:eastAsia="Arial" w:hAnsi="Arial" w:cs="Arial" w:hint="default"/>
       </w:rPr>
     </w:lvl>
-    <w:lvl w:ilvl="1" w:tplc="0C090003" w:tentative="1">
+    <w:lvl w:ilvl="1" w:tplc="0C090003">
       <w:start w:val="1"/>
       <w:numFmt w:val="bullet"/>
       <w:lvlText w:val="o"/>
@@ -589,7 +1082,7 @@
         <w:rFonts w:ascii="Courier New" w:hAnsi="Courier New" w:cs="Courier New" w:hint="default"/>
       </w:rPr>
     </w:lvl>
-    <w:lvl w:ilvl="2" w:tplc="0C090005" w:tentative="1">
+    <w:lvl w:ilvl="2" w:tplc="0C090005">
       <w:start w:val="1"/>
       <w:numFmt w:val="bullet"/>
       <w:lvlText w:val=""/>
@@ -1340,6 +1833,29 @@
       <w:lang w:val="en-US" w:eastAsia="en-US"/>
     </w:rPr>
   </w:style>
+  <w:style w:type="character" w:styleId="Hyperlink">
+    <w:name w:val="Hyperlink"/>
+    <w:basedOn w:val="DefaultParagraphFont"/>
+    <w:uiPriority w:val="99"/>
+    <w:unhideWhenUsed/>
+    <w:rsid w:val="0059756E"/>
+    <w:rPr>
+      <w:color w:val="0563C1" w:themeColor="hyperlink"/>
+      <w:u w:val="single"/>
+    </w:rPr>
+  </w:style>
+  <w:style w:type="character" w:styleId="UnresolvedMention">
+    <w:name w:val="Unresolved Mention"/>
+    <w:basedOn w:val="DefaultParagraphFont"/>
+    <w:uiPriority w:val="99"/>
+    <w:semiHidden/>
+    <w:unhideWhenUsed/>
+    <w:rsid w:val="0059756E"/>
+    <w:rPr>
+      <w:color w:val="808080"/>
+      <w:shd w:val="clear" w:color="auto" w:fill="E6E6E6"/>
+    </w:rPr>
+  </w:style>
 </w:styles>
 </file>
 
@@ -1643,7 +2159,7 @@
 </file>
 
 <file path=customXml/itemProps1.xml><?xml version="1.0" encoding="utf-8"?>
-<ds:datastoreItem xmlns:ds="http://schemas.openxmlformats.org/officeDocument/2006/customXml" ds:itemID="{61BBE9DF-1A0A-4B71-B5F9-6B3F51FDE92E}">
+<ds:datastoreItem xmlns:ds="http://schemas.openxmlformats.org/officeDocument/2006/customXml" ds:itemID="{08EC05E1-43BA-4E77-969C-D9118AB955DD}">
   <ds:schemaRefs>
     <ds:schemaRef ds:uri="http://schemas.openxmlformats.org/officeDocument/2006/bibliography"/>
   </ds:schemaRefs>

</xml_diff>

<commit_message>
added create business data feature
next steps:
- add links for admins
- restrict access
- bug fix
- fix bugs in map
</commit_message>
<xml_diff>
--- a/Documentation/Retro Documentation/Progression Documentation/Sprint 2/Issues.docx
+++ b/Documentation/Retro Documentation/Progression Documentation/Sprint 2/Issues.docx
@@ -4,6 +4,13 @@
   <w:body>
     <w:sdt>
       <w:sdtPr>
+        <w:rPr>
+          <w:rFonts w:ascii="Arial" w:eastAsia="Arial" w:hAnsi="Arial" w:cs="Arial"/>
+          <w:color w:val="000000"/>
+          <w:sz w:val="22"/>
+          <w:szCs w:val="22"/>
+          <w:lang w:val="en" w:eastAsia="ja-JP"/>
+        </w:rPr>
         <w:id w:val="2000075269"/>
         <w:docPartObj>
           <w:docPartGallery w:val="Table of Contents"/>
@@ -12,14 +19,9 @@
       </w:sdtPr>
       <w:sdtEndPr>
         <w:rPr>
-          <w:rFonts w:ascii="Arial" w:eastAsia="Arial" w:hAnsi="Arial" w:cs="Arial"/>
           <w:b/>
           <w:bCs/>
           <w:noProof/>
-          <w:color w:val="000000"/>
-          <w:sz w:val="22"/>
-          <w:szCs w:val="22"/>
-          <w:lang w:val="en" w:eastAsia="ja-JP"/>
         </w:rPr>
       </w:sdtEndPr>
       <w:sdtContent>
@@ -529,11 +531,6 @@
     </w:p>
     <w:p/>
     <w:p>
-      <w:r>
-        <w:t>--------------------------------------------------------------</w:t>
-      </w:r>
-    </w:p>
-    <w:p>
       <w:pPr>
         <w:sectPr>
           <w:pgSz w:w="12240" w:h="15840"/>
@@ -542,13 +539,509 @@
           <w:cols w:space="720"/>
         </w:sectPr>
       </w:pPr>
+      <w:r>
+        <w:t>------------------------------</w:t>
+      </w:r>
+      <w:r>
+        <w:t>-------------------------------</w:t>
+      </w:r>
+    </w:p>
+    <w:p>
+      <w:pPr>
+        <w:pStyle w:val="Heading1"/>
+      </w:pPr>
+      <w:r>
+        <w:lastRenderedPageBreak/>
+        <w:t>Issue Number: 3</w:t>
+      </w:r>
+    </w:p>
+    <w:p>
+      <w:r>
+        <w:rPr>
+          <w:b/>
+        </w:rPr>
+        <w:t>Issue Title: Problems with databases and merges</w:t>
+      </w:r>
+    </w:p>
+    <w:p/>
+    <w:p>
+      <w:r>
+        <w:rPr>
+          <w:b/>
+        </w:rPr>
+        <w:t>Date: 17/10/2017</w:t>
+      </w:r>
+    </w:p>
+    <w:p/>
+    <w:p>
+      <w:r>
+        <w:rPr>
+          <w:b/>
+        </w:rPr>
+        <w:t xml:space="preserve">Issue Reporter: Jamie </w:t>
+      </w:r>
+      <w:proofErr w:type="spellStart"/>
+      <w:r>
+        <w:rPr>
+          <w:b/>
+        </w:rPr>
+        <w:t>Kostaschuk</w:t>
+      </w:r>
+      <w:proofErr w:type="spellEnd"/>
+    </w:p>
+    <w:p/>
+    <w:p>
+      <w:pPr>
+        <w:rPr>
+          <w:b/>
+        </w:rPr>
+      </w:pPr>
+      <w:r>
+        <w:rPr>
+          <w:b/>
+        </w:rPr>
+        <w:t xml:space="preserve">Issue Description: </w:t>
+      </w:r>
+    </w:p>
+    <w:p>
+      <w:r>
+        <w:t>When merging people’s features and branches, the migrations and databases started throwing errors</w:t>
+      </w:r>
+      <w:r>
+        <w:t xml:space="preserve"> (such as the key error below)</w:t>
+      </w:r>
+      <w:r>
+        <w:t xml:space="preserve">. This has halted productivity and ended up costing a lot of time </w:t>
+      </w:r>
+      <w:proofErr w:type="gramStart"/>
+      <w:r>
+        <w:t>in order to</w:t>
+      </w:r>
+      <w:proofErr w:type="gramEnd"/>
+      <w:r>
+        <w:t xml:space="preserve"> create a fix. </w:t>
+      </w:r>
+    </w:p>
+    <w:p/>
+    <w:p>
+      <w:r>
+        <w:rPr>
+          <w:noProof/>
+        </w:rPr>
+        <w:drawing>
+          <wp:inline distT="0" distB="0" distL="0" distR="0" wp14:anchorId="7BEC59EA" wp14:editId="35424FA8">
+            <wp:extent cx="5943600" cy="3343275"/>
+            <wp:effectExtent l="0" t="0" r="0" b="9525"/>
+            <wp:docPr id="2" name="Picture 2" descr="https://scontent-syd2-1.xx.fbcdn.net/v/t35.0-12/22641723_10208194122810611_1318509354_o.png?oh=c8b5406513c371b6e44c07f036c88968&amp;oe=59EACAD8"/>
+            <wp:cNvGraphicFramePr>
+              <a:graphicFrameLocks xmlns:a="http://schemas.openxmlformats.org/drawingml/2006/main" noChangeAspect="1"/>
+            </wp:cNvGraphicFramePr>
+            <a:graphic xmlns:a="http://schemas.openxmlformats.org/drawingml/2006/main">
+              <a:graphicData uri="http://schemas.openxmlformats.org/drawingml/2006/picture">
+                <pic:pic xmlns:pic="http://schemas.openxmlformats.org/drawingml/2006/picture">
+                  <pic:nvPicPr>
+                    <pic:cNvPr id="0" name="Picture 1" descr="https://scontent-syd2-1.xx.fbcdn.net/v/t35.0-12/22641723_10208194122810611_1318509354_o.png?oh=c8b5406513c371b6e44c07f036c88968&amp;oe=59EACAD8"/>
+                    <pic:cNvPicPr>
+                      <a:picLocks noChangeAspect="1" noChangeArrowheads="1"/>
+                    </pic:cNvPicPr>
+                  </pic:nvPicPr>
+                  <pic:blipFill>
+                    <a:blip r:embed="rId7" cstate="print">
+                      <a:extLst>
+                        <a:ext uri="{28A0092B-C50C-407E-A947-70E740481C1C}">
+                          <a14:useLocalDpi xmlns:a14="http://schemas.microsoft.com/office/drawing/2010/main" val="0"/>
+                        </a:ext>
+                      </a:extLst>
+                    </a:blip>
+                    <a:srcRect/>
+                    <a:stretch>
+                      <a:fillRect/>
+                    </a:stretch>
+                  </pic:blipFill>
+                  <pic:spPr bwMode="auto">
+                    <a:xfrm>
+                      <a:off x="0" y="0"/>
+                      <a:ext cx="5943600" cy="3343275"/>
+                    </a:xfrm>
+                    <a:prstGeom prst="rect">
+                      <a:avLst/>
+                    </a:prstGeom>
+                    <a:noFill/>
+                    <a:ln>
+                      <a:noFill/>
+                    </a:ln>
+                  </pic:spPr>
+                </pic:pic>
+              </a:graphicData>
+            </a:graphic>
+          </wp:inline>
+        </w:drawing>
+      </w:r>
+    </w:p>
+    <w:p/>
+    <w:p>
+      <w:pPr>
+        <w:rPr>
+          <w:b/>
+        </w:rPr>
+      </w:pPr>
+      <w:r>
+        <w:rPr>
+          <w:b/>
+        </w:rPr>
+        <w:t>Steps Taken to Resolve Issue:</w:t>
+      </w:r>
+    </w:p>
+    <w:p>
+      <w:pPr>
+        <w:pStyle w:val="ListParagraph"/>
+        <w:numPr>
+          <w:ilvl w:val="0"/>
+          <w:numId w:val="2"/>
+        </w:numPr>
+      </w:pPr>
+      <w:r>
+        <w:t xml:space="preserve">Ensured </w:t>
+      </w:r>
+      <w:proofErr w:type="gramStart"/>
+      <w:r>
+        <w:t>all of</w:t>
+      </w:r>
+      <w:proofErr w:type="gramEnd"/>
+      <w:r>
+        <w:t xml:space="preserve"> the files that people wanted were put in a single branch</w:t>
+      </w:r>
+    </w:p>
+    <w:p>
+      <w:pPr>
+        <w:pStyle w:val="ListParagraph"/>
+        <w:numPr>
+          <w:ilvl w:val="0"/>
+          <w:numId w:val="2"/>
+        </w:numPr>
+      </w:pPr>
+      <w:r>
+        <w:t>Deleted migrations and database, ‘reset’ the database</w:t>
+      </w:r>
+    </w:p>
+    <w:p>
+      <w:pPr>
+        <w:pStyle w:val="ListParagraph"/>
+        <w:numPr>
+          <w:ilvl w:val="0"/>
+          <w:numId w:val="2"/>
+        </w:numPr>
+      </w:pPr>
+      <w:r>
+        <w:t xml:space="preserve">Recreated the important information in the database again through </w:t>
+      </w:r>
+      <w:hyperlink r:id="rId8" w:history="1">
+        <w:r>
+          <w:rPr>
+            <w:rStyle w:val="Hyperlink"/>
+          </w:rPr>
+          <w:t>http://127.0.0.1:8000/admin/</w:t>
+        </w:r>
+      </w:hyperlink>
+    </w:p>
+    <w:p>
+      <w:pPr>
+        <w:pStyle w:val="ListParagraph"/>
+        <w:numPr>
+          <w:ilvl w:val="0"/>
+          <w:numId w:val="2"/>
+        </w:numPr>
+      </w:pPr>
+      <w:r>
+        <w:t>Informed team members to be extra mindful of the database and migrations, especially when merging</w:t>
+      </w:r>
+    </w:p>
+    <w:p/>
+    <w:p>
+      <w:pPr>
+        <w:rPr>
+          <w:b/>
+        </w:rPr>
+      </w:pPr>
+      <w:r>
+        <w:rPr>
+          <w:b/>
+        </w:rPr>
+        <w:t>Final Resolve Date -  if applicable: 17/10/2017</w:t>
+      </w:r>
+    </w:p>
+    <w:p>
+      <w:pPr>
+        <w:pStyle w:val="ListParagraph"/>
+        <w:numPr>
+          <w:ilvl w:val="0"/>
+          <w:numId w:val="2"/>
+        </w:numPr>
+      </w:pPr>
+      <w:r>
+        <w:t>Jamie reset database</w:t>
+      </w:r>
+    </w:p>
+    <w:p>
+      <w:r>
+        <w:t>--------------------------------------------------------------</w:t>
+      </w:r>
+    </w:p>
+    <w:p/>
+    <w:p/>
+    <w:p>
+      <w:pPr>
+        <w:pStyle w:val="Heading1"/>
+      </w:pPr>
+      <w:r>
+        <w:t>Issue Number: 4</w:t>
+      </w:r>
+    </w:p>
+    <w:p>
+      <w:r>
+        <w:rPr>
+          <w:b/>
+        </w:rPr>
+        <w:t xml:space="preserve">Issue Title: </w:t>
+      </w:r>
+      <w:r>
+        <w:rPr>
+          <w:b/>
+        </w:rPr>
+        <w:t xml:space="preserve">New </w:t>
+      </w:r>
+      <w:r>
+        <w:rPr>
+          <w:b/>
+        </w:rPr>
+        <w:t>Problems with databases and merges</w:t>
+      </w:r>
+    </w:p>
+    <w:p/>
+    <w:p>
+      <w:r>
+        <w:rPr>
+          <w:b/>
+        </w:rPr>
+        <w:t>Date: 19</w:t>
+      </w:r>
+      <w:r>
+        <w:rPr>
+          <w:b/>
+        </w:rPr>
+        <w:t>/10/2017</w:t>
+      </w:r>
+    </w:p>
+    <w:p/>
+    <w:p>
+      <w:r>
+        <w:rPr>
+          <w:b/>
+        </w:rPr>
+        <w:t xml:space="preserve">Issue Reporter: Jamie </w:t>
+      </w:r>
+      <w:proofErr w:type="spellStart"/>
+      <w:r>
+        <w:rPr>
+          <w:b/>
+        </w:rPr>
+        <w:t>Kostaschuk</w:t>
+      </w:r>
+      <w:proofErr w:type="spellEnd"/>
+    </w:p>
+    <w:p/>
+    <w:p>
+      <w:pPr>
+        <w:rPr>
+          <w:b/>
+        </w:rPr>
+      </w:pPr>
+      <w:r>
+        <w:rPr>
+          <w:b/>
+        </w:rPr>
+        <w:t xml:space="preserve">Issue Description: </w:t>
+      </w:r>
+    </w:p>
+    <w:p>
+      <w:r>
+        <w:t xml:space="preserve">When </w:t>
+      </w:r>
+      <w:r>
+        <w:t>creating new features, Bryce and the team encountered more errors</w:t>
+      </w:r>
+      <w:r>
+        <w:t xml:space="preserve">. </w:t>
+      </w:r>
+      <w:r>
+        <w:t>Such as below.</w:t>
+      </w:r>
+    </w:p>
+    <w:p/>
+    <w:p>
+      <w:r>
+        <w:rPr>
+          <w:noProof/>
+        </w:rPr>
+        <w:drawing>
+          <wp:inline distT="0" distB="0" distL="0" distR="0">
+            <wp:extent cx="5943600" cy="3343275"/>
+            <wp:effectExtent l="0" t="0" r="0" b="9525"/>
+            <wp:docPr id="4" name="Picture 4" descr="https://scontent-syd2-1.xx.fbcdn.net/v/t35.0-12/22642986_1813672638661937_401091667_o.jpg?oh=ab3c40a53acf6eaf65ed4f1c0b68fec3&amp;oe=59EAEBAF"/>
+            <wp:cNvGraphicFramePr>
+              <a:graphicFrameLocks xmlns:a="http://schemas.openxmlformats.org/drawingml/2006/main" noChangeAspect="1"/>
+            </wp:cNvGraphicFramePr>
+            <a:graphic xmlns:a="http://schemas.openxmlformats.org/drawingml/2006/main">
+              <a:graphicData uri="http://schemas.openxmlformats.org/drawingml/2006/picture">
+                <pic:pic xmlns:pic="http://schemas.openxmlformats.org/drawingml/2006/picture">
+                  <pic:nvPicPr>
+                    <pic:cNvPr id="0" name="Picture 3" descr="https://scontent-syd2-1.xx.fbcdn.net/v/t35.0-12/22642986_1813672638661937_401091667_o.jpg?oh=ab3c40a53acf6eaf65ed4f1c0b68fec3&amp;oe=59EAEBAF"/>
+                    <pic:cNvPicPr>
+                      <a:picLocks noChangeAspect="1" noChangeArrowheads="1"/>
+                    </pic:cNvPicPr>
+                  </pic:nvPicPr>
+                  <pic:blipFill>
+                    <a:blip r:embed="rId9" cstate="print">
+                      <a:extLst>
+                        <a:ext uri="{28A0092B-C50C-407E-A947-70E740481C1C}">
+                          <a14:useLocalDpi xmlns:a14="http://schemas.microsoft.com/office/drawing/2010/main" val="0"/>
+                        </a:ext>
+                      </a:extLst>
+                    </a:blip>
+                    <a:srcRect/>
+                    <a:stretch>
+                      <a:fillRect/>
+                    </a:stretch>
+                  </pic:blipFill>
+                  <pic:spPr bwMode="auto">
+                    <a:xfrm>
+                      <a:off x="0" y="0"/>
+                      <a:ext cx="5943600" cy="3343275"/>
+                    </a:xfrm>
+                    <a:prstGeom prst="rect">
+                      <a:avLst/>
+                    </a:prstGeom>
+                    <a:noFill/>
+                    <a:ln>
+                      <a:noFill/>
+                    </a:ln>
+                  </pic:spPr>
+                </pic:pic>
+              </a:graphicData>
+            </a:graphic>
+          </wp:inline>
+        </w:drawing>
+      </w:r>
+    </w:p>
+    <w:p/>
+    <w:p>
+      <w:r>
+        <w:t>Other issues were around Django reporting that a created template doesn’t not exists (“</w:t>
+      </w:r>
+      <w:proofErr w:type="spellStart"/>
+      <w:r>
+        <w:t>templatedoesnotexist</w:t>
+      </w:r>
+      <w:proofErr w:type="spellEnd"/>
+      <w:r>
+        <w:t>” error).</w:t>
+      </w:r>
+    </w:p>
+    <w:p>
+      <w:pPr>
+        <w:rPr>
+          <w:b/>
+        </w:rPr>
+      </w:pPr>
+      <w:r>
+        <w:rPr>
+          <w:b/>
+        </w:rPr>
+        <w:t>Steps Taken to Resolve Issue:</w:t>
+      </w:r>
+    </w:p>
+    <w:p>
+      <w:pPr>
+        <w:pStyle w:val="ListParagraph"/>
+        <w:numPr>
+          <w:ilvl w:val="0"/>
+          <w:numId w:val="2"/>
+        </w:numPr>
+      </w:pPr>
+      <w:r>
+        <w:t>All effected members (Bryce, Michele, Jason) sought help from each other</w:t>
+      </w:r>
+    </w:p>
+    <w:p>
+      <w:pPr>
+        <w:pStyle w:val="ListParagraph"/>
+        <w:numPr>
+          <w:ilvl w:val="0"/>
+          <w:numId w:val="2"/>
+        </w:numPr>
+      </w:pPr>
+      <w:r>
+        <w:t xml:space="preserve">Code throwing errors (Like the </w:t>
+      </w:r>
+      <w:proofErr w:type="spellStart"/>
+      <w:r>
+        <w:t>TabError</w:t>
+      </w:r>
+      <w:proofErr w:type="spellEnd"/>
+      <w:r>
+        <w:t xml:space="preserve"> above) were commented out to give time until Jamie is ready to merge his unaffected branch</w:t>
+      </w:r>
+      <w:r>
+        <w:t xml:space="preserve"> </w:t>
+      </w:r>
+      <w:r>
+        <w:t xml:space="preserve"> </w:t>
+      </w:r>
+    </w:p>
+    <w:p>
+      <w:pPr>
+        <w:pStyle w:val="ListParagraph"/>
+        <w:numPr>
+          <w:ilvl w:val="1"/>
+          <w:numId w:val="2"/>
+        </w:numPr>
+      </w:pPr>
+      <w:r>
+        <w:t>The team also noted that another solution is to clone Jamie’s branch, which is up to date and un effected</w:t>
+      </w:r>
+    </w:p>
+    <w:p>
+      <w:pPr>
+        <w:rPr>
+          <w:b/>
+        </w:rPr>
+      </w:pPr>
+      <w:r>
+        <w:rPr>
+          <w:b/>
+        </w:rPr>
+        <w:t>Final R</w:t>
+      </w:r>
+      <w:r>
+        <w:rPr>
+          <w:b/>
+        </w:rPr>
+        <w:t>esolve Date -  if applicable: 19</w:t>
+      </w:r>
+      <w:r>
+        <w:rPr>
+          <w:b/>
+        </w:rPr>
+        <w:t>/10/2017</w:t>
+      </w:r>
     </w:p>
     <w:p>
       <w:bookmarkStart w:id="0" w:name="_GoBack"/>
       <w:bookmarkEnd w:id="0"/>
-    </w:p>
-    <w:p/>
-    <w:p/>
+      <w:r>
+        <w:t>--------------------------------------------------------------</w:t>
+      </w:r>
+    </w:p>
     <w:p/>
     <w:sectPr>
       <w:pgSz w:w="12240" w:h="15840"/>
@@ -577,7 +1070,7 @@
         <w:rFonts w:ascii="Arial" w:eastAsia="Arial" w:hAnsi="Arial" w:cs="Arial" w:hint="default"/>
       </w:rPr>
     </w:lvl>
-    <w:lvl w:ilvl="1" w:tplc="0C090003" w:tentative="1">
+    <w:lvl w:ilvl="1" w:tplc="0C090003">
       <w:start w:val="1"/>
       <w:numFmt w:val="bullet"/>
       <w:lvlText w:val="o"/>
@@ -589,7 +1082,7 @@
         <w:rFonts w:ascii="Courier New" w:hAnsi="Courier New" w:cs="Courier New" w:hint="default"/>
       </w:rPr>
     </w:lvl>
-    <w:lvl w:ilvl="2" w:tplc="0C090005" w:tentative="1">
+    <w:lvl w:ilvl="2" w:tplc="0C090005">
       <w:start w:val="1"/>
       <w:numFmt w:val="bullet"/>
       <w:lvlText w:val=""/>
@@ -1340,6 +1833,29 @@
       <w:lang w:val="en-US" w:eastAsia="en-US"/>
     </w:rPr>
   </w:style>
+  <w:style w:type="character" w:styleId="Hyperlink">
+    <w:name w:val="Hyperlink"/>
+    <w:basedOn w:val="DefaultParagraphFont"/>
+    <w:uiPriority w:val="99"/>
+    <w:unhideWhenUsed/>
+    <w:rsid w:val="0059756E"/>
+    <w:rPr>
+      <w:color w:val="0563C1" w:themeColor="hyperlink"/>
+      <w:u w:val="single"/>
+    </w:rPr>
+  </w:style>
+  <w:style w:type="character" w:styleId="UnresolvedMention">
+    <w:name w:val="Unresolved Mention"/>
+    <w:basedOn w:val="DefaultParagraphFont"/>
+    <w:uiPriority w:val="99"/>
+    <w:semiHidden/>
+    <w:unhideWhenUsed/>
+    <w:rsid w:val="0059756E"/>
+    <w:rPr>
+      <w:color w:val="808080"/>
+      <w:shd w:val="clear" w:color="auto" w:fill="E6E6E6"/>
+    </w:rPr>
+  </w:style>
 </w:styles>
 </file>
 
@@ -1643,7 +2159,7 @@
 </file>
 
 <file path=customXml/itemProps1.xml><?xml version="1.0" encoding="utf-8"?>
-<ds:datastoreItem xmlns:ds="http://schemas.openxmlformats.org/officeDocument/2006/customXml" ds:itemID="{61BBE9DF-1A0A-4B71-B5F9-6B3F51FDE92E}">
+<ds:datastoreItem xmlns:ds="http://schemas.openxmlformats.org/officeDocument/2006/customXml" ds:itemID="{08EC05E1-43BA-4E77-969C-D9118AB955DD}">
   <ds:schemaRefs>
     <ds:schemaRef ds:uri="http://schemas.openxmlformats.org/officeDocument/2006/bibliography"/>
   </ds:schemaRefs>

</xml_diff>

<commit_message>
commented codesnippets, updated issue documentation
</commit_message>
<xml_diff>
--- a/Documentation/Retro Documentation/Progression Documentation/Sprint 2/Issues.docx
+++ b/Documentation/Retro Documentation/Progression Documentation/Sprint 2/Issues.docx
@@ -4,6 +4,13 @@
   <w:body>
     <w:sdt>
       <w:sdtPr>
+        <w:rPr>
+          <w:rFonts w:ascii="Arial" w:eastAsia="Arial" w:hAnsi="Arial" w:cs="Arial"/>
+          <w:color w:val="000000"/>
+          <w:sz w:val="22"/>
+          <w:szCs w:val="22"/>
+          <w:lang w:val="en" w:eastAsia="ja-JP"/>
+        </w:rPr>
         <w:id w:val="2000075269"/>
         <w:docPartObj>
           <w:docPartGallery w:val="Table of Contents"/>
@@ -12,14 +19,9 @@
       </w:sdtPr>
       <w:sdtEndPr>
         <w:rPr>
-          <w:rFonts w:ascii="Arial" w:eastAsia="Arial" w:hAnsi="Arial" w:cs="Arial"/>
           <w:b/>
           <w:bCs/>
           <w:noProof/>
-          <w:color w:val="000000"/>
-          <w:sz w:val="22"/>
-          <w:szCs w:val="22"/>
-          <w:lang w:val="en" w:eastAsia="ja-JP"/>
         </w:rPr>
       </w:sdtEndPr>
       <w:sdtContent>
@@ -199,16 +201,8 @@
         <w:rPr>
           <w:b/>
         </w:rPr>
-        <w:t xml:space="preserve">Issue Reporter: Jamie </w:t>
-      </w:r>
-      <w:proofErr w:type="spellStart"/>
-      <w:r>
-        <w:rPr>
-          <w:b/>
-        </w:rPr>
-        <w:t>Kostaschuk</w:t>
-      </w:r>
-      <w:proofErr w:type="spellEnd"/>
+        <w:t>Issue Reporter: Jamie Kostaschuk</w:t>
+      </w:r>
     </w:p>
     <w:p/>
     <w:p>
@@ -363,16 +357,8 @@
         <w:rPr>
           <w:b/>
         </w:rPr>
-        <w:t xml:space="preserve">Issue Reporter: Jamie </w:t>
-      </w:r>
-      <w:proofErr w:type="spellStart"/>
-      <w:r>
-        <w:rPr>
-          <w:b/>
-        </w:rPr>
-        <w:t>Kostaschuk</w:t>
-      </w:r>
-      <w:proofErr w:type="spellEnd"/>
+        <w:t>Issue Reporter: Jamie Kostaschuk</w:t>
+      </w:r>
     </w:p>
     <w:p/>
     <w:p>
@@ -493,13 +479,8 @@
         </w:numPr>
       </w:pPr>
       <w:r>
-        <w:t xml:space="preserve">Team will aim to tackle the problem </w:t>
-      </w:r>
-      <w:proofErr w:type="gramStart"/>
-      <w:r>
-        <w:t>in the near future</w:t>
-      </w:r>
-      <w:proofErr w:type="gramEnd"/>
+        <w:t>Team will aim to tackle the problem in the near future</w:t>
+      </w:r>
     </w:p>
     <w:p>
       <w:pPr>
@@ -526,8 +507,33 @@
         </w:rPr>
         <w:t>:</w:t>
       </w:r>
-    </w:p>
-    <w:p/>
+      <w:r>
+        <w:rPr>
+          <w:b/>
+        </w:rPr>
+        <w:t xml:space="preserve"> 22/10/2017</w:t>
+      </w:r>
+    </w:p>
+    <w:p>
+      <w:pPr>
+        <w:pStyle w:val="ListParagraph"/>
+        <w:numPr>
+          <w:ilvl w:val="0"/>
+          <w:numId w:val="1"/>
+        </w:numPr>
+      </w:pPr>
+      <w:r>
+        <w:t>Jamie has edited the codesnippets.py’s function “</w:t>
+      </w:r>
+      <w:bookmarkStart w:id="0" w:name="_GoBack"/>
+      <w:bookmarkEnd w:id="0"/>
+      <w:r>
+        <w:t>get_google_url</w:t>
+      </w:r>
+      <w:r>
+        <w:t>”</w:t>
+      </w:r>
+    </w:p>
     <w:p>
       <w:r>
         <w:t>--------------------------------------------------------------</w:t>
@@ -543,10 +549,7 @@
         </w:sectPr>
       </w:pPr>
     </w:p>
-    <w:p>
-      <w:bookmarkStart w:id="0" w:name="_GoBack"/>
-      <w:bookmarkEnd w:id="0"/>
-    </w:p>
+    <w:p/>
     <w:p/>
     <w:p/>
     <w:p/>
@@ -1643,7 +1646,7 @@
 </file>
 
 <file path=customXml/itemProps1.xml><?xml version="1.0" encoding="utf-8"?>
-<ds:datastoreItem xmlns:ds="http://schemas.openxmlformats.org/officeDocument/2006/customXml" ds:itemID="{61BBE9DF-1A0A-4B71-B5F9-6B3F51FDE92E}">
+<ds:datastoreItem xmlns:ds="http://schemas.openxmlformats.org/officeDocument/2006/customXml" ds:itemID="{6357460E-9144-4E1C-9DD8-1C0A202FCE1C}">
   <ds:schemaRefs>
     <ds:schemaRef ds:uri="http://schemas.openxmlformats.org/officeDocument/2006/bibliography"/>
   </ds:schemaRefs>

</xml_diff>

<commit_message>
final check, issues doc updated
</commit_message>
<xml_diff>
--- a/Documentation/Retro Documentation/Progression Documentation/Sprint 2/Issues.docx
+++ b/Documentation/Retro Documentation/Progression Documentation/Sprint 2/Issues.docx
@@ -1131,13 +1131,7 @@
     <w:p/>
     <w:p>
       <w:r>
-        <w:t>The cause is that the map coding ‘searching’ google – so if you search google for ‘</w:t>
-      </w:r>
-      <w:r>
-        <w:t>MacDonald’s, Hungry Jacks’</w:t>
-      </w:r>
-      <w:r>
-        <w:t xml:space="preserve">, the results don’t show both – which is carried over to our solution. </w:t>
+        <w:t xml:space="preserve">The cause is that the map coding ‘searching’ google – so if you search google for ‘MacDonald’s, Hungry Jacks’, the results don’t show both – which is carried over to our solution. </w:t>
       </w:r>
       <w:r>
         <w:rPr>
@@ -1145,8 +1139,8 @@
         </w:rPr>
         <w:drawing>
           <wp:inline distT="0" distB="0" distL="0" distR="0" wp14:anchorId="00132ED4" wp14:editId="392655E0">
-            <wp:extent cx="4198289" cy="3100275"/>
-            <wp:effectExtent l="0" t="0" r="0" b="5080"/>
+            <wp:extent cx="3427012" cy="2530716"/>
+            <wp:effectExtent l="0" t="0" r="2540" b="3175"/>
             <wp:docPr id="5" name="Picture 5"/>
             <wp:cNvGraphicFramePr>
               <a:graphicFrameLocks xmlns:a="http://schemas.openxmlformats.org/drawingml/2006/main" noChangeAspect="1"/>
@@ -1167,7 +1161,7 @@
                   <pic:spPr>
                     <a:xfrm>
                       <a:off x="0" y="0"/>
-                      <a:ext cx="4203716" cy="3104282"/>
+                      <a:ext cx="3434045" cy="2535909"/>
                     </a:xfrm>
                     <a:prstGeom prst="rect">
                       <a:avLst/>
@@ -1180,18 +1174,30 @@
         </w:drawing>
       </w:r>
     </w:p>
-    <w:p/>
-    <w:p>
-      <w:pPr>
-        <w:rPr>
-          <w:b/>
-        </w:rPr>
-      </w:pPr>
-      <w:r>
-        <w:rPr>
-          <w:b/>
-        </w:rPr>
-        <w:lastRenderedPageBreak/>
+    <w:p>
+      <w:r>
+        <w:t>It should be noted, that this ‘bug’ is on occasion, and doesn’t</w:t>
+      </w:r>
+      <w:r>
+        <w:t xml:space="preserve"> a</w:t>
+      </w:r>
+      <w:bookmarkStart w:id="0" w:name="_GoBack"/>
+      <w:bookmarkEnd w:id="0"/>
+      <w:r>
+        <w:t>ffect most of the experience – and most of the time, even with multiple inputs works fine.</w:t>
+      </w:r>
+    </w:p>
+    <w:p/>
+    <w:p>
+      <w:pPr>
+        <w:rPr>
+          <w:b/>
+        </w:rPr>
+      </w:pPr>
+      <w:r>
+        <w:rPr>
+          <w:b/>
+        </w:rPr>
         <w:t>Steps Taken to Resolve Issue:</w:t>
       </w:r>
     </w:p>
@@ -1204,6 +1210,7 @@
         </w:numPr>
       </w:pPr>
       <w:r>
+        <w:lastRenderedPageBreak/>
         <w:t>Entire team has been updated of the problem</w:t>
       </w:r>
     </w:p>
@@ -1218,8 +1225,6 @@
       <w:r>
         <w:t>Proper analysis of potential cause has been identified and documented in this review</w:t>
       </w:r>
-      <w:bookmarkStart w:id="0" w:name="_GoBack"/>
-      <w:bookmarkEnd w:id="0"/>
     </w:p>
     <w:p>
       <w:pPr>
@@ -2371,7 +2376,7 @@
 </file>
 
 <file path=customXml/itemProps1.xml><?xml version="1.0" encoding="utf-8"?>
-<ds:datastoreItem xmlns:ds="http://schemas.openxmlformats.org/officeDocument/2006/customXml" ds:itemID="{64FD9BEE-1AF9-4E62-893B-17B3B894CFA2}">
+<ds:datastoreItem xmlns:ds="http://schemas.openxmlformats.org/officeDocument/2006/customXml" ds:itemID="{1DE3F8F3-E528-4C00-9D6F-CEA6CF261E29}">
   <ds:schemaRefs>
     <ds:schemaRef ds:uri="http://schemas.openxmlformats.org/officeDocument/2006/bibliography"/>
   </ds:schemaRefs>

</xml_diff>